<commit_message>
Tasklist - Lars Update
Added tasks to tasklist.
</commit_message>
<xml_diff>
--- a/Takenverdeling sprint 4.docx
+++ b/Takenverdeling sprint 4.docx
@@ -28,27 +28,317 @@
       <w:r>
         <w:t>:</w:t>
       </w:r>
+      <w:r>
+        <w:t xml:space="preserve"> </w:t>
+      </w:r>
+    </w:p>
+    <w:p>
+      <w:proofErr w:type="spellStart"/>
+      <w:r>
+        <w:rPr>
+          <w:b/>
+        </w:rPr>
+        <w:t>CannyEdge</w:t>
+      </w:r>
+      <w:proofErr w:type="spellEnd"/>
+      <w:r>
+        <w:rPr>
+          <w:b/>
+        </w:rPr>
+        <w:t xml:space="preserve"> </w:t>
+      </w:r>
+      <w:proofErr w:type="spellStart"/>
+      <w:r>
+        <w:rPr>
+          <w:b/>
+        </w:rPr>
+        <w:t>algorithme</w:t>
+      </w:r>
+      <w:proofErr w:type="spellEnd"/>
+      <w:r>
+        <w:t xml:space="preserve"> </w:t>
+      </w:r>
+      <w:r>
+        <w:tab/>
+      </w:r>
+      <w:r>
+        <w:tab/>
+      </w:r>
+      <w:r>
+        <w:t>puur gemaakt voor testredenen. (uiteindelijk niet gebruikt).</w:t>
+      </w:r>
+      <w:r>
+        <w:br/>
+      </w:r>
+      <w:proofErr w:type="spellStart"/>
+      <w:r>
+        <w:rPr>
+          <w:b/>
+        </w:rPr>
+        <w:t>Binary</w:t>
+      </w:r>
+      <w:proofErr w:type="spellEnd"/>
+      <w:r>
+        <w:rPr>
+          <w:b/>
+        </w:rPr>
+        <w:t xml:space="preserve"> </w:t>
+      </w:r>
+      <w:proofErr w:type="spellStart"/>
+      <w:r>
+        <w:rPr>
+          <w:b/>
+        </w:rPr>
+        <w:t>Yellow</w:t>
+      </w:r>
+      <w:proofErr w:type="spellEnd"/>
+      <w:r>
+        <w:rPr>
+          <w:b/>
+        </w:rPr>
+        <w:t xml:space="preserve"> </w:t>
+      </w:r>
+      <w:proofErr w:type="spellStart"/>
+      <w:r>
+        <w:rPr>
+          <w:b/>
+        </w:rPr>
+        <w:t>algorithme</w:t>
+      </w:r>
+      <w:proofErr w:type="spellEnd"/>
+      <w:r>
+        <w:tab/>
+        <w:t xml:space="preserve">Controleert op een ingestelde ‘geel’ range. </w:t>
+      </w:r>
+      <w:r>
+        <w:br/>
+      </w:r>
+      <w:proofErr w:type="spellStart"/>
+      <w:r>
+        <w:rPr>
+          <w:b/>
+        </w:rPr>
+        <w:t>XMLReader</w:t>
+      </w:r>
+      <w:proofErr w:type="spellEnd"/>
+      <w:r>
+        <w:tab/>
+      </w:r>
+      <w:r>
+        <w:tab/>
+      </w:r>
+      <w:r>
+        <w:tab/>
+        <w:t xml:space="preserve">Leest </w:t>
+      </w:r>
+      <w:proofErr w:type="spellStart"/>
+      <w:r>
+        <w:t>filenames</w:t>
+      </w:r>
+      <w:proofErr w:type="spellEnd"/>
+      <w:r>
+        <w:t xml:space="preserve"> en attributen in het XML bestand.</w:t>
+      </w:r>
+      <w:r>
+        <w:br/>
+      </w:r>
+      <w:r>
+        <w:tab/>
+      </w:r>
+      <w:r>
+        <w:tab/>
+      </w:r>
+      <w:r>
+        <w:tab/>
+      </w:r>
+      <w:r>
+        <w:tab/>
+        <w:t>Verder zit hier een controleer functie in.</w:t>
+      </w:r>
+      <w:r>
+        <w:t xml:space="preserve">  </w:t>
+      </w:r>
+      <w:r>
+        <w:br/>
+        <w:t xml:space="preserve">         </w:t>
+      </w:r>
+      <w:r>
+        <w:tab/>
+      </w:r>
+      <w:r>
+        <w:tab/>
+      </w:r>
+      <w:r>
+        <w:tab/>
+      </w:r>
+      <w:r>
+        <w:tab/>
+        <w:t>(Gevonden hoekpunten V gegeven waardes)</w:t>
+      </w:r>
+      <w:r>
+        <w:br/>
+      </w:r>
+      <w:r>
+        <w:rPr>
+          <w:b/>
+        </w:rPr>
+        <w:t>Automatische tester</w:t>
+      </w:r>
+      <w:r>
+        <w:t xml:space="preserve">: </w:t>
+      </w:r>
+      <w:r>
+        <w:t xml:space="preserve">Heb ook een stuk </w:t>
+      </w:r>
+      <w:r>
+        <w:t xml:space="preserve">code geschreven zodat </w:t>
+      </w:r>
+      <w:r>
+        <w:t>uit</w:t>
+      </w:r>
+      <w:r>
+        <w:t xml:space="preserve"> de </w:t>
+      </w:r>
+      <w:proofErr w:type="spellStart"/>
+      <w:r>
+        <w:t>xml</w:t>
+      </w:r>
+      <w:proofErr w:type="spellEnd"/>
+      <w:r>
+        <w:t xml:space="preserve"> files de te controleren </w:t>
+      </w:r>
+      <w:proofErr w:type="spellStart"/>
+      <w:r>
+        <w:t>fotos</w:t>
+      </w:r>
+      <w:proofErr w:type="spellEnd"/>
+      <w:r>
+        <w:t xml:space="preserve"> gepakt word</w:t>
+      </w:r>
+      <w:r>
+        <w:t>en</w:t>
+      </w:r>
+      <w:r>
+        <w:t xml:space="preserve">. Hiermee word vervolgens </w:t>
+      </w:r>
+      <w:r>
+        <w:t>doorheen</w:t>
+      </w:r>
+      <w:r>
+        <w:t xml:space="preserve"> </w:t>
+      </w:r>
+      <w:proofErr w:type="spellStart"/>
+      <w:r>
+        <w:t>gelooped</w:t>
+      </w:r>
+      <w:proofErr w:type="spellEnd"/>
+      <w:r>
+        <w:t xml:space="preserve">. </w:t>
+      </w:r>
+      <w:r>
+        <w:br/>
+      </w:r>
+      <w:r>
+        <w:rPr>
+          <w:b/>
+        </w:rPr>
+        <w:t>Modificatie</w:t>
+      </w:r>
+      <w:r>
+        <w:t xml:space="preserve"> op </w:t>
+      </w:r>
+      <w:proofErr w:type="spellStart"/>
+      <w:r>
+        <w:t>DetermineCornerPoints</w:t>
+      </w:r>
+      <w:proofErr w:type="spellEnd"/>
+      <w:r>
+        <w:t>(</w:t>
+      </w:r>
+      <w:r>
+        <w:t xml:space="preserve"> in </w:t>
+      </w:r>
+      <w:proofErr w:type="spellStart"/>
+      <w:r>
+        <w:t>LineDetection</w:t>
+      </w:r>
+      <w:proofErr w:type="spellEnd"/>
+      <w:r>
+        <w:t>)</w:t>
+      </w:r>
+      <w:r>
+        <w:t xml:space="preserve"> zodat het een array terug geeft met </w:t>
+      </w:r>
+      <w:r>
+        <w:t xml:space="preserve">de </w:t>
+      </w:r>
+      <w:r>
+        <w:t>gevonden punten.</w:t>
+      </w:r>
+      <w:r>
+        <w:br/>
+      </w:r>
+      <w:r>
+        <w:br/>
+        <w:t xml:space="preserve">Verder hoop onderzoek gedaan naar </w:t>
+      </w:r>
+      <w:proofErr w:type="spellStart"/>
+      <w:r>
+        <w:t>hough</w:t>
+      </w:r>
+      <w:proofErr w:type="spellEnd"/>
+      <w:r>
+        <w:t xml:space="preserve"> </w:t>
+      </w:r>
+      <w:proofErr w:type="spellStart"/>
+      <w:r>
+        <w:t>transform</w:t>
+      </w:r>
+      <w:proofErr w:type="spellEnd"/>
+      <w:r>
+        <w:t xml:space="preserve"> en </w:t>
+      </w:r>
+      <w:proofErr w:type="spellStart"/>
+      <w:r>
+        <w:t>trigonometry</w:t>
+      </w:r>
+      <w:proofErr w:type="spellEnd"/>
+      <w:r>
+        <w:t>. Dit is vervolgens niet in het project opgenomen. Verder</w:t>
+      </w:r>
+      <w:r>
+        <w:t xml:space="preserve"> heb ik</w:t>
+      </w:r>
+      <w:r>
+        <w:t xml:space="preserve"> niks gedaan aan het verslag.</w:t>
+      </w:r>
+      <w:bookmarkStart w:id="0" w:name="_GoBack"/>
+      <w:bookmarkEnd w:id="0"/>
     </w:p>
     <w:p/>
     <w:p>
+      <w:proofErr w:type="spellStart"/>
       <w:r>
         <w:rPr>
           <w:b/>
         </w:rPr>
         <w:t>Yusuf</w:t>
       </w:r>
+      <w:proofErr w:type="spellEnd"/>
       <w:r>
         <w:t>:</w:t>
       </w:r>
     </w:p>
     <w:p/>
     <w:p>
+      <w:proofErr w:type="spellStart"/>
       <w:r>
         <w:rPr>
           <w:b/>
         </w:rPr>
         <w:t>Chanan</w:t>
       </w:r>
+      <w:proofErr w:type="spellEnd"/>
       <w:r>
         <w:t>:</w:t>
       </w:r>
@@ -64,8 +354,6 @@
       <w:r>
         <w:t>:</w:t>
       </w:r>
-      <w:bookmarkStart w:id="0" w:name="_GoBack"/>
-      <w:bookmarkEnd w:id="0"/>
     </w:p>
     <w:sectPr>
       <w:pgSz w:w="11906" w:h="16838"/>
@@ -233,17 +521,17 @@
     <w:lsdException w:name="Bibliography" w:uiPriority="37"/>
     <w:lsdException w:name="TOC Heading" w:uiPriority="39" w:qFormat="1"/>
   </w:latentStyles>
-  <w:style w:type="paragraph" w:default="1" w:styleId="Normal">
+  <w:style w:type="paragraph" w:default="1" w:styleId="Standaard">
     <w:name w:val="Normal"/>
     <w:qFormat/>
   </w:style>
-  <w:style w:type="character" w:default="1" w:styleId="DefaultParagraphFont">
+  <w:style w:type="character" w:default="1" w:styleId="Standaardalinea-lettertype">
     <w:name w:val="Default Paragraph Font"/>
     <w:uiPriority w:val="1"/>
     <w:semiHidden/>
     <w:unhideWhenUsed/>
   </w:style>
-  <w:style w:type="table" w:default="1" w:styleId="TableNormal">
+  <w:style w:type="table" w:default="1" w:styleId="Standaardtabel">
     <w:name w:val="Normal Table"/>
     <w:uiPriority w:val="99"/>
     <w:semiHidden/>
@@ -258,7 +546,7 @@
       </w:tblCellMar>
     </w:tblPr>
   </w:style>
-  <w:style w:type="numbering" w:default="1" w:styleId="NoList">
+  <w:style w:type="numbering" w:default="1" w:styleId="Geenlijst">
     <w:name w:val="No List"/>
     <w:uiPriority w:val="99"/>
     <w:semiHidden/>
@@ -423,17 +711,17 @@
     <w:lsdException w:name="Bibliography" w:uiPriority="37"/>
     <w:lsdException w:name="TOC Heading" w:uiPriority="39" w:qFormat="1"/>
   </w:latentStyles>
-  <w:style w:type="paragraph" w:default="1" w:styleId="Normal">
+  <w:style w:type="paragraph" w:default="1" w:styleId="Standaard">
     <w:name w:val="Normal"/>
     <w:qFormat/>
   </w:style>
-  <w:style w:type="character" w:default="1" w:styleId="DefaultParagraphFont">
+  <w:style w:type="character" w:default="1" w:styleId="Standaardalinea-lettertype">
     <w:name w:val="Default Paragraph Font"/>
     <w:uiPriority w:val="1"/>
     <w:semiHidden/>
     <w:unhideWhenUsed/>
   </w:style>
-  <w:style w:type="table" w:default="1" w:styleId="TableNormal">
+  <w:style w:type="table" w:default="1" w:styleId="Standaardtabel">
     <w:name w:val="Normal Table"/>
     <w:uiPriority w:val="99"/>
     <w:semiHidden/>
@@ -448,7 +736,7 @@
       </w:tblCellMar>
     </w:tblPr>
   </w:style>
-  <w:style w:type="numbering" w:default="1" w:styleId="NoList">
+  <w:style w:type="numbering" w:default="1" w:styleId="Geenlijst">
     <w:name w:val="No List"/>
     <w:uiPriority w:val="99"/>
     <w:semiHidden/>

</xml_diff>

<commit_message>
Tasklist - Chanan Update
</commit_message>
<xml_diff>
--- a/Takenverdeling sprint 4.docx
+++ b/Takenverdeling sprint 4.docx
@@ -15,7 +15,13 @@
         <w:t>Bryan</w:t>
       </w:r>
       <w:r>
-        <w:t>: Ik heb samen met Chanan van Ooijende klassen Equalize, Histogram, LineDetection, MedianFilter en Threshold gemaakt. Dit hebben wij in de tijd van vrijdag 13:00 – 18:00, 20:00 – 3:00 en zaterdag van 13:00 – 10:00 (Ja, de nacht is doorgewerkt). Yusuf Syakur heeft wel eerst de Threshold klasse gemaakt door middel van het implementeren van de OTSU methode, maar dit hebben Chanan en Ik samen herschreven omdat de OTSU methode niet de gewenste waarden gaf. Ook heb ik de hoofdstukken: “De te testen algoritmen – Algoritme 2” en “Hoe is de test verlopen + resultaten” geschreven.</w:t>
+        <w:t>: Ik heb samen met Chanan van Ooijen</w:t>
+      </w:r>
+      <w:r>
+        <w:t xml:space="preserve"> </w:t>
+      </w:r>
+      <w:r>
+        <w:t>de klassen Equalize, Histogram, LineDetection, MedianFilter en Threshold gemaakt. Dit hebben wij in de tijd van vrijdag 13:00 – 18:00, 20:00 – 3:00 en zaterdag van 13:00 – 10:00 (Ja, de nacht is doorgewerkt). Yusuf Syakur heeft wel eerst de Threshold klasse gemaakt door middel van het implementeren van de OTSU methode, maar dit hebben Chanan en Ik samen herschreven omdat de OTSU methode niet de gewenste waarden gaf. Ook heb ik de hoofdstukken: “De te testen algoritmen – Algoritme 2” en “Hoe is de test verlopen + resultaten” geschreven.</w:t>
       </w:r>
     </w:p>
     <w:p>
@@ -33,111 +39,53 @@
       </w:r>
     </w:p>
     <w:p>
-      <w:proofErr w:type="spellStart"/>
       <w:r>
         <w:rPr>
           <w:b/>
         </w:rPr>
-        <w:t>CannyEdge</w:t>
-      </w:r>
-      <w:proofErr w:type="spellEnd"/>
+        <w:t>CannyEdge algorithme</w:t>
+      </w:r>
+      <w:r>
+        <w:t xml:space="preserve"> </w:t>
+      </w:r>
+      <w:r>
+        <w:tab/>
+      </w:r>
+      <w:r>
+        <w:tab/>
+        <w:t>puur gemaakt voor testredenen. (uiteindelijk niet gebruikt).</w:t>
+      </w:r>
+      <w:r>
+        <w:br/>
+      </w:r>
       <w:r>
         <w:rPr>
           <w:b/>
         </w:rPr>
-        <w:t xml:space="preserve"> </w:t>
-      </w:r>
-      <w:proofErr w:type="spellStart"/>
-      <w:r>
-        <w:rPr>
-          <w:b/>
-        </w:rPr>
-        <w:t>algorithme</w:t>
-      </w:r>
-      <w:proofErr w:type="spellEnd"/>
-      <w:r>
-        <w:t xml:space="preserve"> </w:t>
-      </w:r>
-      <w:r>
-        <w:tab/>
-      </w:r>
-      <w:r>
-        <w:tab/>
-      </w:r>
-      <w:r>
-        <w:t>puur gemaakt voor testredenen. (uiteindelijk niet gebruikt).</w:t>
+        <w:t>Binary Yellow algorithme</w:t>
+      </w:r>
+      <w:r>
+        <w:tab/>
+        <w:t xml:space="preserve">Controleert op een ingestelde ‘geel’ range. </w:t>
       </w:r>
       <w:r>
         <w:br/>
       </w:r>
-      <w:proofErr w:type="spellStart"/>
-      <w:r>
-        <w:rPr>
-          <w:b/>
-        </w:rPr>
-        <w:t>Binary</w:t>
-      </w:r>
-      <w:proofErr w:type="spellEnd"/>
-      <w:r>
-        <w:rPr>
-          <w:b/>
-        </w:rPr>
-        <w:t xml:space="preserve"> </w:t>
-      </w:r>
-      <w:proofErr w:type="spellStart"/>
-      <w:r>
-        <w:rPr>
-          <w:b/>
-        </w:rPr>
-        <w:t>Yellow</w:t>
-      </w:r>
-      <w:proofErr w:type="spellEnd"/>
-      <w:r>
-        <w:rPr>
-          <w:b/>
-        </w:rPr>
-        <w:t xml:space="preserve"> </w:t>
-      </w:r>
-      <w:proofErr w:type="spellStart"/>
-      <w:r>
-        <w:rPr>
-          <w:b/>
-        </w:rPr>
-        <w:t>algorithme</w:t>
-      </w:r>
-      <w:proofErr w:type="spellEnd"/>
-      <w:r>
-        <w:tab/>
-        <w:t xml:space="preserve">Controleert op een ingestelde ‘geel’ range. </w:t>
-      </w:r>
-      <w:r>
-        <w:br/>
-      </w:r>
-      <w:proofErr w:type="spellStart"/>
       <w:r>
         <w:rPr>
           <w:b/>
         </w:rPr>
         <w:t>XMLReader</w:t>
       </w:r>
-      <w:proofErr w:type="spellEnd"/>
-      <w:r>
-        <w:tab/>
-      </w:r>
-      <w:r>
-        <w:tab/>
-      </w:r>
-      <w:r>
-        <w:tab/>
-        <w:t xml:space="preserve">Leest </w:t>
-      </w:r>
-      <w:proofErr w:type="spellStart"/>
-      <w:r>
-        <w:t>filenames</w:t>
-      </w:r>
-      <w:proofErr w:type="spellEnd"/>
-      <w:r>
-        <w:t xml:space="preserve"> en attributen in het XML bestand.</w:t>
+      <w:r>
+        <w:tab/>
+      </w:r>
+      <w:r>
+        <w:tab/>
+      </w:r>
+      <w:r>
+        <w:tab/>
+        <w:t>Leest filenames en attributen in het XML bestand.</w:t>
       </w:r>
       <w:r>
         <w:br/>
@@ -197,21 +145,11 @@
         <w:t>uit</w:t>
       </w:r>
       <w:r>
-        <w:t xml:space="preserve"> de </w:t>
-      </w:r>
-      <w:proofErr w:type="spellStart"/>
-      <w:r>
-        <w:t>xml</w:t>
-      </w:r>
-      <w:proofErr w:type="spellEnd"/>
-      <w:r>
-        <w:t xml:space="preserve"> files de te controleren </w:t>
-      </w:r>
-      <w:proofErr w:type="spellStart"/>
+        <w:t xml:space="preserve"> de xml files de te controleren </w:t>
+      </w:r>
       <w:r>
         <w:t>fotos</w:t>
       </w:r>
-      <w:proofErr w:type="spellEnd"/>
       <w:r>
         <w:t xml:space="preserve"> gepakt word</w:t>
       </w:r>
@@ -225,15 +163,7 @@
         <w:t>doorheen</w:t>
       </w:r>
       <w:r>
-        <w:t xml:space="preserve"> </w:t>
-      </w:r>
-      <w:proofErr w:type="spellStart"/>
-      <w:r>
-        <w:t>gelooped</w:t>
-      </w:r>
-      <w:proofErr w:type="spellEnd"/>
-      <w:r>
-        <w:t xml:space="preserve">. </w:t>
+        <w:t xml:space="preserve"> gelooped. </w:t>
       </w:r>
       <w:r>
         <w:br/>
@@ -247,24 +177,17 @@
       <w:r>
         <w:t xml:space="preserve"> op </w:t>
       </w:r>
-      <w:proofErr w:type="spellStart"/>
       <w:r>
         <w:t>DetermineCornerPoints</w:t>
       </w:r>
-      <w:proofErr w:type="spellEnd"/>
       <w:r>
         <w:t>(</w:t>
       </w:r>
       <w:r>
         <w:t xml:space="preserve"> in </w:t>
       </w:r>
-      <w:proofErr w:type="spellStart"/>
-      <w:r>
-        <w:t>LineDetection</w:t>
-      </w:r>
-      <w:proofErr w:type="spellEnd"/>
-      <w:r>
-        <w:t>)</w:t>
+      <w:r>
+        <w:t>LineDetection)</w:t>
       </w:r>
       <w:r>
         <w:t xml:space="preserve"> zodat het een array terug geeft met </w:t>
@@ -280,29 +203,17 @@
       </w:r>
       <w:r>
         <w:br/>
-        <w:t xml:space="preserve">Verder hoop onderzoek gedaan naar </w:t>
-      </w:r>
-      <w:proofErr w:type="spellStart"/>
-      <w:r>
-        <w:t>hough</w:t>
-      </w:r>
-      <w:proofErr w:type="spellEnd"/>
-      <w:r>
-        <w:t xml:space="preserve"> </w:t>
-      </w:r>
-      <w:proofErr w:type="spellStart"/>
-      <w:r>
-        <w:t>transform</w:t>
-      </w:r>
-      <w:proofErr w:type="spellEnd"/>
+        <w:t>Verder hoop onderzoek gedaan naar hough</w:t>
+      </w:r>
+      <w:r>
+        <w:t xml:space="preserve"> transform</w:t>
+      </w:r>
       <w:r>
         <w:t xml:space="preserve"> en </w:t>
       </w:r>
-      <w:proofErr w:type="spellStart"/>
       <w:r>
         <w:t>trigonometry</w:t>
       </w:r>
-      <w:proofErr w:type="spellEnd"/>
       <w:r>
         <w:t>. Dit is vervolgens niet in het project opgenomen. Verder</w:t>
       </w:r>
@@ -312,35 +223,80 @@
       <w:r>
         <w:t xml:space="preserve"> niks gedaan aan het verslag.</w:t>
       </w:r>
-      <w:bookmarkStart w:id="0" w:name="_GoBack"/>
-      <w:bookmarkEnd w:id="0"/>
     </w:p>
     <w:p/>
     <w:p>
-      <w:proofErr w:type="spellStart"/>
       <w:r>
         <w:rPr>
           <w:b/>
         </w:rPr>
         <w:t>Yusuf</w:t>
       </w:r>
-      <w:proofErr w:type="spellEnd"/>
       <w:r>
         <w:t>:</w:t>
       </w:r>
     </w:p>
     <w:p/>
     <w:p>
-      <w:proofErr w:type="spellStart"/>
       <w:r>
         <w:rPr>
           <w:b/>
         </w:rPr>
         <w:t>Chanan</w:t>
       </w:r>
-      <w:proofErr w:type="spellEnd"/>
       <w:r>
         <w:t>:</w:t>
+      </w:r>
+      <w:r>
+        <w:br/>
+        <w:t>Ik heb samen met Bryan Baan de klassen Equalize, Histogram, LineDetection, MedianFilter en Threshold (versie van Yusuf</w:t>
+      </w:r>
+      <w:r>
+        <w:t xml:space="preserve"> herschreven) </w:t>
+      </w:r>
+      <w:r>
+        <w:t>gemaakt. Vrijdag 07/03/2014 heb ik daar aan gewerkt van 11:00 – 17:00 en zaterdag van 10:00 – 16:00 en 23:00 tot zondagochtend 06:00.</w:t>
+      </w:r>
+      <w:r>
+        <w:t xml:space="preserve"> </w:t>
+      </w:r>
+      <w:r>
+        <w:t>“</w:t>
+      </w:r>
+      <w:r>
+        <w:t xml:space="preserve">De te testen algoritmen – Algoritme </w:t>
+      </w:r>
+      <w:r>
+        <w:t>1</w:t>
+      </w:r>
+      <w:r>
+        <w:t>”</w:t>
+      </w:r>
+      <w:r>
+        <w:t xml:space="preserve"> </w:t>
+      </w:r>
+      <w:r>
+        <w:t xml:space="preserve">en </w:t>
+      </w:r>
+      <w:r>
+        <w:t>“</w:t>
+      </w:r>
+      <w:r>
+        <w:t>W</w:t>
+      </w:r>
+      <w:r>
+        <w:t>at gaan we testen</w:t>
+      </w:r>
+      <w:r>
+        <w:t>”</w:t>
+      </w:r>
+      <w:bookmarkStart w:id="0" w:name="_GoBack"/>
+      <w:bookmarkEnd w:id="0"/>
+      <w:r>
+        <w:t xml:space="preserve"> heb ik geschreven.</w:t>
+      </w:r>
+      <w:r>
+        <w:tab/>
       </w:r>
     </w:p>
     <w:p/>

</xml_diff>

<commit_message>
Tasklist - Yusuf Update
</commit_message>
<xml_diff>
--- a/Takenverdeling sprint 4.docx
+++ b/Takenverdeling sprint 4.docx
@@ -236,7 +236,44 @@
         <w:t>:</w:t>
       </w:r>
     </w:p>
-    <w:p/>
+    <w:p>
+      <w:r>
+        <w:t xml:space="preserve">Sobel Edge algoritme </w:t>
+      </w:r>
+      <w:r>
+        <w:br/>
+        <w:t>Deze heb ik gemaakt omdat het een onderdeel was van onze eerste algoritme, het zou na de MedianFilter moeten worden gedaan en hierop volgt de Threshold methode. Vanuit de intensiteitshistogram van de resultaat zou de intensiteit hoog moeten zijn bij de kenteken waardoor lokalisatie mogelijk was. Helaas was dit niet het geval en was mijn werk voor niks geweest.</w:t>
+      </w:r>
+    </w:p>
+    <w:p>
+      <w:r>
+        <w:t>OTSU Threshold algoritme</w:t>
+      </w:r>
+      <w:r>
+        <w:br/>
+        <w:t>Ik pastte OTSU aan, omdat ik niet wist hoe ik een goede threshold zou moeten krijgen dat werkt voor alle plaatjes. Op internet heb ik gekeken naar de beste opties en OTSU kwam eruit. Het was wel goed geimplementeerd maar de volgorde van onze werkwijze voor de 1</w:t>
+      </w:r>
+      <w:r>
+        <w:rPr>
+          <w:vertAlign w:val="superscript"/>
+        </w:rPr>
+        <w:t>e</w:t>
+      </w:r>
+      <w:r>
+        <w:t xml:space="preserve"> algoritme zat fout. Bryan besloot deze weg te halen.</w:t>
+      </w:r>
+    </w:p>
+    <w:p>
+      <w:r>
+        <w:t>Verslag</w:t>
+      </w:r>
+      <w:r>
+        <w:br/>
+        <w:t>Ik heb de te testen algoritmen – algoritme 1 herschreven met afbeeldingen. Zo werd een duidelijke beeld gegeven van wat moest gebeuren maar niet lukte.</w:t>
+      </w:r>
+      <w:bookmarkStart w:id="0" w:name="_GoBack"/>
+      <w:bookmarkEnd w:id="0"/>
+    </w:p>
     <w:p>
       <w:r>
         <w:rPr>
@@ -255,7 +292,11 @@
         <w:t xml:space="preserve"> herschreven) </w:t>
       </w:r>
       <w:r>
-        <w:t>gemaakt. Vrijdag 07/03/2014 heb ik daar aan gewerkt van 11:00 – 17:00 en zaterdag van 10:00 – 16:00 en 23:00 tot zondagochtend 06:00.</w:t>
+        <w:t xml:space="preserve">gemaakt. Vrijdag 07/03/2014 heb ik daar aan gewerkt van </w:t>
+      </w:r>
+      <w:r>
+        <w:lastRenderedPageBreak/>
+        <w:t>11:00 – 17:00 en zaterdag van 10:00 – 16:00 en 23:00 tot zondagochtend 06:00.</w:t>
       </w:r>
       <w:r>
         <w:t xml:space="preserve"> </w:t>
@@ -290,8 +331,6 @@
       <w:r>
         <w:t>”</w:t>
       </w:r>
-      <w:bookmarkStart w:id="0" w:name="_GoBack"/>
-      <w:bookmarkEnd w:id="0"/>
       <w:r>
         <w:t xml:space="preserve"> heb ik geschreven.</w:t>
       </w:r>
@@ -477,17 +516,17 @@
     <w:lsdException w:name="Bibliography" w:uiPriority="37"/>
     <w:lsdException w:name="TOC Heading" w:uiPriority="39" w:qFormat="1"/>
   </w:latentStyles>
-  <w:style w:type="paragraph" w:default="1" w:styleId="Standaard">
+  <w:style w:type="paragraph" w:default="1" w:styleId="Normal">
     <w:name w:val="Normal"/>
     <w:qFormat/>
   </w:style>
-  <w:style w:type="character" w:default="1" w:styleId="Standaardalinea-lettertype">
+  <w:style w:type="character" w:default="1" w:styleId="DefaultParagraphFont">
     <w:name w:val="Default Paragraph Font"/>
     <w:uiPriority w:val="1"/>
     <w:semiHidden/>
     <w:unhideWhenUsed/>
   </w:style>
-  <w:style w:type="table" w:default="1" w:styleId="Standaardtabel">
+  <w:style w:type="table" w:default="1" w:styleId="TableNormal">
     <w:name w:val="Normal Table"/>
     <w:uiPriority w:val="99"/>
     <w:semiHidden/>
@@ -502,7 +541,7 @@
       </w:tblCellMar>
     </w:tblPr>
   </w:style>
-  <w:style w:type="numbering" w:default="1" w:styleId="Geenlijst">
+  <w:style w:type="numbering" w:default="1" w:styleId="NoList">
     <w:name w:val="No List"/>
     <w:uiPriority w:val="99"/>
     <w:semiHidden/>
@@ -667,17 +706,17 @@
     <w:lsdException w:name="Bibliography" w:uiPriority="37"/>
     <w:lsdException w:name="TOC Heading" w:uiPriority="39" w:qFormat="1"/>
   </w:latentStyles>
-  <w:style w:type="paragraph" w:default="1" w:styleId="Standaard">
+  <w:style w:type="paragraph" w:default="1" w:styleId="Normal">
     <w:name w:val="Normal"/>
     <w:qFormat/>
   </w:style>
-  <w:style w:type="character" w:default="1" w:styleId="Standaardalinea-lettertype">
+  <w:style w:type="character" w:default="1" w:styleId="DefaultParagraphFont">
     <w:name w:val="Default Paragraph Font"/>
     <w:uiPriority w:val="1"/>
     <w:semiHidden/>
     <w:unhideWhenUsed/>
   </w:style>
-  <w:style w:type="table" w:default="1" w:styleId="Standaardtabel">
+  <w:style w:type="table" w:default="1" w:styleId="TableNormal">
     <w:name w:val="Normal Table"/>
     <w:uiPriority w:val="99"/>
     <w:semiHidden/>
@@ -692,7 +731,7 @@
       </w:tblCellMar>
     </w:tblPr>
   </w:style>
-  <w:style w:type="numbering" w:default="1" w:styleId="Geenlijst">
+  <w:style w:type="numbering" w:default="1" w:styleId="NoList">
     <w:name w:val="No List"/>
     <w:uiPriority w:val="99"/>
     <w:semiHidden/>

</xml_diff>

<commit_message>
Tasklist - Mitchell Update
</commit_message>
<xml_diff>
--- a/Takenverdeling sprint 4.docx
+++ b/Takenverdeling sprint 4.docx
@@ -1,6 +1,6 @@
 
 <file path=word/document.xml><?xml version="1.0" encoding="utf-8"?>
-<w:document xmlns:wpc="http://schemas.microsoft.com/office/word/2010/wordprocessingCanvas" xmlns:mc="http://schemas.openxmlformats.org/markup-compatibility/2006" xmlns:o="urn:schemas-microsoft-com:office:office" xmlns:r="http://schemas.openxmlformats.org/officeDocument/2006/relationships" xmlns:m="http://schemas.openxmlformats.org/officeDocument/2006/math" xmlns:v="urn:schemas-microsoft-com:vml" xmlns:wp14="http://schemas.microsoft.com/office/word/2010/wordprocessingDrawing" xmlns:wp="http://schemas.openxmlformats.org/drawingml/2006/wordprocessingDrawing" xmlns:w10="urn:schemas-microsoft-com:office:word" xmlns:w="http://schemas.openxmlformats.org/wordprocessingml/2006/main" xmlns:w14="http://schemas.microsoft.com/office/word/2010/wordml" xmlns:wpg="http://schemas.microsoft.com/office/word/2010/wordprocessingGroup" xmlns:wpi="http://schemas.microsoft.com/office/word/2010/wordprocessingInk" xmlns:wne="http://schemas.microsoft.com/office/word/2006/wordml" xmlns:wps="http://schemas.microsoft.com/office/word/2010/wordprocessingShape" mc:Ignorable="w14 wp14">
+<w:document xmlns:wpc="http://schemas.microsoft.com/office/word/2010/wordprocessingCanvas" xmlns:mc="http://schemas.openxmlformats.org/markup-compatibility/2006" xmlns:o="urn:schemas-microsoft-com:office:office" xmlns:r="http://schemas.openxmlformats.org/officeDocument/2006/relationships" xmlns:m="http://schemas.openxmlformats.org/officeDocument/2006/math" xmlns:v="urn:schemas-microsoft-com:vml" xmlns:wp14="http://schemas.microsoft.com/office/word/2010/wordprocessingDrawing" xmlns:wp="http://schemas.openxmlformats.org/drawingml/2006/wordprocessingDrawing" xmlns:w10="urn:schemas-microsoft-com:office:word" xmlns:w="http://schemas.openxmlformats.org/wordprocessingml/2006/main" xmlns:w14="http://schemas.microsoft.com/office/word/2010/wordml" xmlns:w15="http://schemas.microsoft.com/office/word/2012/wordml" xmlns:wpg="http://schemas.microsoft.com/office/word/2010/wordprocessingGroup" xmlns:wpi="http://schemas.microsoft.com/office/word/2010/wordprocessingInk" xmlns:wne="http://schemas.microsoft.com/office/word/2006/wordml" xmlns:wps="http://schemas.microsoft.com/office/word/2010/wordprocessingShape" mc:Ignorable="w14 w15 wp14">
   <w:body>
     <w:p>
       <w:r>
@@ -15,13 +15,85 @@
         <w:t>Bryan</w:t>
       </w:r>
       <w:r>
-        <w:t>: Ik heb samen met Chanan van Ooijen</w:t>
+        <w:t xml:space="preserve">: Ik heb samen met </w:t>
+      </w:r>
+      <w:proofErr w:type="spellStart"/>
+      <w:r>
+        <w:t>Chanan</w:t>
+      </w:r>
+      <w:proofErr w:type="spellEnd"/>
+      <w:r>
+        <w:t xml:space="preserve"> van Ooijen</w:t>
       </w:r>
       <w:r>
         <w:t xml:space="preserve"> </w:t>
       </w:r>
       <w:r>
-        <w:t>de klassen Equalize, Histogram, LineDetection, MedianFilter en Threshold gemaakt. Dit hebben wij in de tijd van vrijdag 13:00 – 18:00, 20:00 – 3:00 en zaterdag van 13:00 – 10:00 (Ja, de nacht is doorgewerkt). Yusuf Syakur heeft wel eerst de Threshold klasse gemaakt door middel van het implementeren van de OTSU methode, maar dit hebben Chanan en Ik samen herschreven omdat de OTSU methode niet de gewenste waarden gaf. Ook heb ik de hoofdstukken: “De te testen algoritmen – Algoritme 2” en “Hoe is de test verlopen + resultaten” geschreven.</w:t>
+        <w:t xml:space="preserve">de klassen </w:t>
+      </w:r>
+      <w:proofErr w:type="spellStart"/>
+      <w:r>
+        <w:t>Equalize</w:t>
+      </w:r>
+      <w:proofErr w:type="spellEnd"/>
+      <w:r>
+        <w:t xml:space="preserve">, Histogram, </w:t>
+      </w:r>
+      <w:proofErr w:type="spellStart"/>
+      <w:r>
+        <w:t>LineDetection</w:t>
+      </w:r>
+      <w:proofErr w:type="spellEnd"/>
+      <w:r>
+        <w:t xml:space="preserve">, </w:t>
+      </w:r>
+      <w:proofErr w:type="spellStart"/>
+      <w:r>
+        <w:t>MedianFilter</w:t>
+      </w:r>
+      <w:proofErr w:type="spellEnd"/>
+      <w:r>
+        <w:t xml:space="preserve"> en </w:t>
+      </w:r>
+      <w:proofErr w:type="spellStart"/>
+      <w:r>
+        <w:t>Threshold</w:t>
+      </w:r>
+      <w:proofErr w:type="spellEnd"/>
+      <w:r>
+        <w:t xml:space="preserve"> gemaakt. Dit hebben wij in de tijd van vrijdag 13:00 – 18:00, 20:00 – 3:00 en zaterdag van 13:00 – 10:00 (Ja, de nacht is doorgewerkt). </w:t>
+      </w:r>
+      <w:proofErr w:type="spellStart"/>
+      <w:r>
+        <w:t>Yusuf</w:t>
+      </w:r>
+      <w:proofErr w:type="spellEnd"/>
+      <w:r>
+        <w:t xml:space="preserve"> </w:t>
+      </w:r>
+      <w:proofErr w:type="spellStart"/>
+      <w:r>
+        <w:t>Syakur</w:t>
+      </w:r>
+      <w:proofErr w:type="spellEnd"/>
+      <w:r>
+        <w:t xml:space="preserve"> heeft wel eerst de </w:t>
+      </w:r>
+      <w:proofErr w:type="spellStart"/>
+      <w:r>
+        <w:t>Threshold</w:t>
+      </w:r>
+      <w:proofErr w:type="spellEnd"/>
+      <w:r>
+        <w:t xml:space="preserve"> klasse gemaakt door middel van het implementeren van de OTSU methode, maar dit hebben </w:t>
+      </w:r>
+      <w:proofErr w:type="spellStart"/>
+      <w:r>
+        <w:t>Chanan</w:t>
+      </w:r>
+      <w:proofErr w:type="spellEnd"/>
+      <w:r>
+        <w:t xml:space="preserve"> en Ik samen herschreven omdat de OTSU methode niet de gewenste waarden gaf. Ook heb ik de hoofdstukken: “De te testen algoritmen – Algoritme 2” en “Hoe is de test verlopen + resultaten” geschreven.</w:t>
       </w:r>
     </w:p>
     <w:p>
@@ -39,12 +111,28 @@
       </w:r>
     </w:p>
     <w:p>
-      <w:r>
-        <w:rPr>
-          <w:b/>
-        </w:rPr>
-        <w:t>CannyEdge algorithme</w:t>
-      </w:r>
+      <w:proofErr w:type="spellStart"/>
+      <w:r>
+        <w:rPr>
+          <w:b/>
+        </w:rPr>
+        <w:t>CannyEdge</w:t>
+      </w:r>
+      <w:proofErr w:type="spellEnd"/>
+      <w:r>
+        <w:rPr>
+          <w:b/>
+        </w:rPr>
+        <w:t xml:space="preserve"> </w:t>
+      </w:r>
+      <w:proofErr w:type="spellStart"/>
+      <w:r>
+        <w:rPr>
+          <w:b/>
+        </w:rPr>
+        <w:t>algorithme</w:t>
+      </w:r>
+      <w:proofErr w:type="spellEnd"/>
       <w:r>
         <w:t xml:space="preserve"> </w:t>
       </w:r>
@@ -58,12 +146,42 @@
       <w:r>
         <w:br/>
       </w:r>
-      <w:r>
-        <w:rPr>
-          <w:b/>
-        </w:rPr>
-        <w:t>Binary Yellow algorithme</w:t>
-      </w:r>
+      <w:proofErr w:type="spellStart"/>
+      <w:r>
+        <w:rPr>
+          <w:b/>
+        </w:rPr>
+        <w:t>Binary</w:t>
+      </w:r>
+      <w:proofErr w:type="spellEnd"/>
+      <w:r>
+        <w:rPr>
+          <w:b/>
+        </w:rPr>
+        <w:t xml:space="preserve"> </w:t>
+      </w:r>
+      <w:proofErr w:type="spellStart"/>
+      <w:r>
+        <w:rPr>
+          <w:b/>
+        </w:rPr>
+        <w:t>Yellow</w:t>
+      </w:r>
+      <w:proofErr w:type="spellEnd"/>
+      <w:r>
+        <w:rPr>
+          <w:b/>
+        </w:rPr>
+        <w:t xml:space="preserve"> </w:t>
+      </w:r>
+      <w:proofErr w:type="spellStart"/>
+      <w:r>
+        <w:rPr>
+          <w:b/>
+        </w:rPr>
+        <w:t>algorithme</w:t>
+      </w:r>
+      <w:proofErr w:type="spellEnd"/>
       <w:r>
         <w:tab/>
         <w:t xml:space="preserve">Controleert op een ingestelde ‘geel’ range. </w:t>
@@ -71,12 +189,14 @@
       <w:r>
         <w:br/>
       </w:r>
+      <w:proofErr w:type="spellStart"/>
       <w:r>
         <w:rPr>
           <w:b/>
         </w:rPr>
         <w:t>XMLReader</w:t>
       </w:r>
+      <w:proofErr w:type="spellEnd"/>
       <w:r>
         <w:tab/>
       </w:r>
@@ -85,7 +205,15 @@
       </w:r>
       <w:r>
         <w:tab/>
-        <w:t>Leest filenames en attributen in het XML bestand.</w:t>
+        <w:t xml:space="preserve">Leest </w:t>
+      </w:r>
+      <w:proofErr w:type="spellStart"/>
+      <w:r>
+        <w:t>filenames</w:t>
+      </w:r>
+      <w:proofErr w:type="spellEnd"/>
+      <w:r>
+        <w:t xml:space="preserve"> en attributen in het XML bestand.</w:t>
       </w:r>
       <w:r>
         <w:br/>
@@ -145,11 +273,21 @@
         <w:t>uit</w:t>
       </w:r>
       <w:r>
-        <w:t xml:space="preserve"> de xml files de te controleren </w:t>
-      </w:r>
+        <w:t xml:space="preserve"> de </w:t>
+      </w:r>
+      <w:proofErr w:type="spellStart"/>
+      <w:r>
+        <w:t>xml</w:t>
+      </w:r>
+      <w:proofErr w:type="spellEnd"/>
+      <w:r>
+        <w:t xml:space="preserve"> files de te controleren </w:t>
+      </w:r>
+      <w:proofErr w:type="spellStart"/>
       <w:r>
         <w:t>fotos</w:t>
       </w:r>
+      <w:proofErr w:type="spellEnd"/>
       <w:r>
         <w:t xml:space="preserve"> gepakt word</w:t>
       </w:r>
@@ -163,7 +301,15 @@
         <w:t>doorheen</w:t>
       </w:r>
       <w:r>
-        <w:t xml:space="preserve"> gelooped. </w:t>
+        <w:t xml:space="preserve"> </w:t>
+      </w:r>
+      <w:proofErr w:type="spellStart"/>
+      <w:r>
+        <w:t>gelooped</w:t>
+      </w:r>
+      <w:proofErr w:type="spellEnd"/>
+      <w:r>
+        <w:t xml:space="preserve">. </w:t>
       </w:r>
       <w:r>
         <w:br/>
@@ -177,17 +323,24 @@
       <w:r>
         <w:t xml:space="preserve"> op </w:t>
       </w:r>
+      <w:proofErr w:type="spellStart"/>
       <w:r>
         <w:t>DetermineCornerPoints</w:t>
       </w:r>
+      <w:proofErr w:type="spellEnd"/>
       <w:r>
         <w:t>(</w:t>
       </w:r>
       <w:r>
         <w:t xml:space="preserve"> in </w:t>
       </w:r>
-      <w:r>
-        <w:t>LineDetection)</w:t>
+      <w:proofErr w:type="spellStart"/>
+      <w:r>
+        <w:t>LineDetection</w:t>
+      </w:r>
+      <w:proofErr w:type="spellEnd"/>
+      <w:r>
+        <w:t>)</w:t>
       </w:r>
       <w:r>
         <w:t xml:space="preserve"> zodat het een array terug geeft met </w:t>
@@ -203,17 +356,29 @@
       </w:r>
       <w:r>
         <w:br/>
-        <w:t>Verder hoop onderzoek gedaan naar hough</w:t>
-      </w:r>
-      <w:r>
-        <w:t xml:space="preserve"> transform</w:t>
-      </w:r>
+        <w:t xml:space="preserve">Verder hoop onderzoek gedaan naar </w:t>
+      </w:r>
+      <w:proofErr w:type="spellStart"/>
+      <w:r>
+        <w:t>hough</w:t>
+      </w:r>
+      <w:proofErr w:type="spellEnd"/>
+      <w:r>
+        <w:t xml:space="preserve"> </w:t>
+      </w:r>
+      <w:proofErr w:type="spellStart"/>
+      <w:r>
+        <w:t>transform</w:t>
+      </w:r>
+      <w:proofErr w:type="spellEnd"/>
       <w:r>
         <w:t xml:space="preserve"> en </w:t>
       </w:r>
+      <w:proofErr w:type="spellStart"/>
       <w:r>
         <w:t>trigonometry</w:t>
       </w:r>
+      <w:proofErr w:type="spellEnd"/>
       <w:r>
         <w:t>. Dit is vervolgens niet in het project opgenomen. Verder</w:t>
       </w:r>
@@ -226,32 +391,95 @@
     </w:p>
     <w:p/>
     <w:p>
+      <w:proofErr w:type="spellStart"/>
       <w:r>
         <w:rPr>
           <w:b/>
         </w:rPr>
         <w:t>Yusuf</w:t>
       </w:r>
+      <w:proofErr w:type="spellEnd"/>
       <w:r>
         <w:t>:</w:t>
       </w:r>
     </w:p>
     <w:p>
-      <w:r>
-        <w:t xml:space="preserve">Sobel Edge algoritme </w:t>
+      <w:proofErr w:type="spellStart"/>
+      <w:r>
+        <w:t>Sobel</w:t>
+      </w:r>
+      <w:proofErr w:type="spellEnd"/>
+      <w:r>
+        <w:t xml:space="preserve"> </w:t>
+      </w:r>
+      <w:proofErr w:type="spellStart"/>
+      <w:r>
+        <w:t>Edge</w:t>
+      </w:r>
+      <w:proofErr w:type="spellEnd"/>
+      <w:r>
+        <w:t xml:space="preserve"> algoritme </w:t>
       </w:r>
       <w:r>
         <w:br/>
-        <w:t>Deze heb ik gemaakt omdat het een onderdeel was van onze eerste algoritme, het zou na de MedianFilter moeten worden gedaan en hierop volgt de Threshold methode. Vanuit de intensiteitshistogram van de resultaat zou de intensiteit hoog moeten zijn bij de kenteken waardoor lokalisatie mogelijk was. Helaas was dit niet het geval en was mijn werk voor niks geweest.</w:t>
+        <w:t xml:space="preserve">Deze heb ik gemaakt omdat het een onderdeel was van onze eerste algoritme, het zou na de </w:t>
+      </w:r>
+      <w:proofErr w:type="spellStart"/>
+      <w:r>
+        <w:t>MedianFilter</w:t>
+      </w:r>
+      <w:proofErr w:type="spellEnd"/>
+      <w:r>
+        <w:t xml:space="preserve"> moeten worden gedaan en hierop volgt de </w:t>
+      </w:r>
+      <w:proofErr w:type="spellStart"/>
+      <w:r>
+        <w:t>Threshold</w:t>
+      </w:r>
+      <w:proofErr w:type="spellEnd"/>
+      <w:r>
+        <w:t xml:space="preserve"> methode. Vanuit de intensiteitshistogram van de resultaat zou de intensiteit hoog moeten zijn bij de kenteken waardoor lokalisatie mogelijk was. Helaas was dit niet het geval en was mijn werk voor niks geweest.</w:t>
       </w:r>
     </w:p>
     <w:p>
       <w:r>
-        <w:t>OTSU Threshold algoritme</w:t>
+        <w:t xml:space="preserve">OTSU </w:t>
+      </w:r>
+      <w:proofErr w:type="spellStart"/>
+      <w:r>
+        <w:t>Threshold</w:t>
+      </w:r>
+      <w:proofErr w:type="spellEnd"/>
+      <w:r>
+        <w:t xml:space="preserve"> algoritme</w:t>
       </w:r>
       <w:r>
         <w:br/>
-        <w:t>Ik pastte OTSU aan, omdat ik niet wist hoe ik een goede threshold zou moeten krijgen dat werkt voor alle plaatjes. Op internet heb ik gekeken naar de beste opties en OTSU kwam eruit. Het was wel goed geimplementeerd maar de volgorde van onze werkwijze voor de 1</w:t>
+        <w:t xml:space="preserve">Ik </w:t>
+      </w:r>
+      <w:proofErr w:type="spellStart"/>
+      <w:r>
+        <w:t>pastte</w:t>
+      </w:r>
+      <w:proofErr w:type="spellEnd"/>
+      <w:r>
+        <w:t xml:space="preserve"> OTSU aan, omdat ik niet wist hoe ik een goede </w:t>
+      </w:r>
+      <w:proofErr w:type="spellStart"/>
+      <w:r>
+        <w:t>threshold</w:t>
+      </w:r>
+      <w:proofErr w:type="spellEnd"/>
+      <w:r>
+        <w:t xml:space="preserve"> zou moeten krijgen dat werkt voor alle plaatjes. Op internet heb ik gekeken naar de beste opties en OTSU kwam eruit. Het was wel goed </w:t>
+      </w:r>
+      <w:proofErr w:type="spellStart"/>
+      <w:r>
+        <w:t>geimplementeerd</w:t>
+      </w:r>
+      <w:proofErr w:type="spellEnd"/>
+      <w:r>
+        <w:t xml:space="preserve"> maar de volgorde van onze werkwijze voor de 1</w:t>
       </w:r>
       <w:r>
         <w:rPr>
@@ -271,23 +499,60 @@
         <w:br/>
         <w:t>Ik heb de te testen algoritmen – algoritme 1 herschreven met afbeeldingen. Zo werd een duidelijke beeld gegeven van wat moest gebeuren maar niet lukte.</w:t>
       </w:r>
-      <w:bookmarkStart w:id="0" w:name="_GoBack"/>
-      <w:bookmarkEnd w:id="0"/>
     </w:p>
     <w:p>
+      <w:proofErr w:type="spellStart"/>
       <w:r>
         <w:rPr>
           <w:b/>
         </w:rPr>
         <w:t>Chanan</w:t>
       </w:r>
+      <w:proofErr w:type="spellEnd"/>
       <w:r>
         <w:t>:</w:t>
       </w:r>
       <w:r>
         <w:br/>
-        <w:t>Ik heb samen met Bryan Baan de klassen Equalize, Histogram, LineDetection, MedianFilter en Threshold (versie van Yusuf</w:t>
-      </w:r>
+        <w:t xml:space="preserve">Ik heb samen met Bryan Baan de klassen </w:t>
+      </w:r>
+      <w:proofErr w:type="spellStart"/>
+      <w:r>
+        <w:t>Equalize</w:t>
+      </w:r>
+      <w:proofErr w:type="spellEnd"/>
+      <w:r>
+        <w:t xml:space="preserve">, Histogram, </w:t>
+      </w:r>
+      <w:proofErr w:type="spellStart"/>
+      <w:r>
+        <w:t>LineDetection</w:t>
+      </w:r>
+      <w:proofErr w:type="spellEnd"/>
+      <w:r>
+        <w:t xml:space="preserve">, </w:t>
+      </w:r>
+      <w:proofErr w:type="spellStart"/>
+      <w:r>
+        <w:t>MedianFilter</w:t>
+      </w:r>
+      <w:proofErr w:type="spellEnd"/>
+      <w:r>
+        <w:t xml:space="preserve"> en </w:t>
+      </w:r>
+      <w:proofErr w:type="spellStart"/>
+      <w:r>
+        <w:t>Threshold</w:t>
+      </w:r>
+      <w:proofErr w:type="spellEnd"/>
+      <w:r>
+        <w:t xml:space="preserve"> (versie van </w:t>
+      </w:r>
+      <w:proofErr w:type="spellStart"/>
+      <w:r>
+        <w:t>Yusuf</w:t>
+      </w:r>
+      <w:proofErr w:type="spellEnd"/>
       <w:r>
         <w:t xml:space="preserve"> herschreven) </w:t>
       </w:r>
@@ -350,6 +615,81 @@
         <w:t>:</w:t>
       </w:r>
     </w:p>
+    <w:p>
+      <w:r>
+        <w:t xml:space="preserve">Ik heb samen met </w:t>
+      </w:r>
+      <w:proofErr w:type="spellStart"/>
+      <w:r>
+        <w:t>Yusuf</w:t>
+      </w:r>
+      <w:proofErr w:type="spellEnd"/>
+      <w:r>
+        <w:t xml:space="preserve"> de </w:t>
+      </w:r>
+      <w:proofErr w:type="spellStart"/>
+      <w:r>
+        <w:t>sobelfilter</w:t>
+      </w:r>
+      <w:proofErr w:type="spellEnd"/>
+      <w:r>
+        <w:t xml:space="preserve"> en de </w:t>
+      </w:r>
+      <w:proofErr w:type="spellStart"/>
+      <w:r>
+        <w:t>treshold</w:t>
+      </w:r>
+      <w:proofErr w:type="spellEnd"/>
+      <w:r>
+        <w:t xml:space="preserve"> filter geschreven. Daarnaast hebben we code geprobeerd om automatisch een ‘juiste’ </w:t>
+      </w:r>
+      <w:proofErr w:type="spellStart"/>
+      <w:r>
+        <w:t>treshold</w:t>
+      </w:r>
+      <w:proofErr w:type="spellEnd"/>
+      <w:r>
+        <w:t xml:space="preserve"> te bepalen. Ik heb Bryan geholpen met de </w:t>
+      </w:r>
+      <w:proofErr w:type="spellStart"/>
+      <w:r>
+        <w:t>median</w:t>
+      </w:r>
+      <w:proofErr w:type="spellEnd"/>
+      <w:r>
+        <w:t xml:space="preserve"> filter maar uiteindelijk heeft hij deze zelf herschreven met </w:t>
+      </w:r>
+      <w:proofErr w:type="spellStart"/>
+      <w:r>
+        <w:t>Chanan</w:t>
+      </w:r>
+      <w:proofErr w:type="spellEnd"/>
+      <w:r>
+        <w:t xml:space="preserve">. Ik heb zelf geprobeerd een </w:t>
+      </w:r>
+      <w:proofErr w:type="spellStart"/>
+      <w:r>
+        <w:t>color</w:t>
+      </w:r>
+      <w:proofErr w:type="spellEnd"/>
+      <w:r>
+        <w:t xml:space="preserve"> filter te schrijven die probeert het kenteken te vinden door de RGB kleuren om te zetten naar het HSV formaat. Vervolgens kun je dan op </w:t>
+      </w:r>
+      <w:proofErr w:type="spellStart"/>
+      <w:r>
+        <w:t>hue</w:t>
+      </w:r>
+      <w:proofErr w:type="spellEnd"/>
+      <w:r>
+        <w:t xml:space="preserve"> filteren maar het algoritme pakte teveel kleuren waardoor hij niet alleen het kenteken vond. Het is me uiteindelijk niet op tijd gelukt om te vinden waar de fout zat daarom is de code niet teru</w:t>
+      </w:r>
+      <w:bookmarkStart w:id="0" w:name="_GoBack"/>
+      <w:bookmarkEnd w:id="0"/>
+      <w:r>
+        <w:t>g te zien in onze opgeleverde code.</w:t>
+      </w:r>
+    </w:p>
+    <w:p/>
     <w:sectPr>
       <w:pgSz w:w="11906" w:h="16838"/>
       <w:pgMar w:top="1417" w:right="1417" w:bottom="1417" w:left="1417" w:header="708" w:footer="708" w:gutter="0"/>
@@ -361,7 +701,7 @@
 </file>
 
 <file path=word/styles.xml><?xml version="1.0" encoding="utf-8"?>
-<w:styles xmlns:mc="http://schemas.openxmlformats.org/markup-compatibility/2006" xmlns:r="http://schemas.openxmlformats.org/officeDocument/2006/relationships" xmlns:w="http://schemas.openxmlformats.org/wordprocessingml/2006/main" xmlns:w14="http://schemas.microsoft.com/office/word/2010/wordml" mc:Ignorable="w14">
+<w:styles xmlns:mc="http://schemas.openxmlformats.org/markup-compatibility/2006" xmlns:r="http://schemas.openxmlformats.org/officeDocument/2006/relationships" xmlns:w="http://schemas.openxmlformats.org/wordprocessingml/2006/main" xmlns:w14="http://schemas.microsoft.com/office/word/2010/wordml" xmlns:w15="http://schemas.microsoft.com/office/word/2012/wordml" mc:Ignorable="w14 w15">
   <w:docDefaults>
     <w:rPrDefault>
       <w:rPr>
@@ -377,156 +717,390 @@
       </w:pPr>
     </w:pPrDefault>
   </w:docDefaults>
-  <w:latentStyles w:defLockedState="0" w:defUIPriority="99" w:defSemiHidden="1" w:defUnhideWhenUsed="1" w:defQFormat="0" w:count="267">
-    <w:lsdException w:name="Normal" w:semiHidden="0" w:uiPriority="0" w:unhideWhenUsed="0" w:qFormat="1"/>
-    <w:lsdException w:name="heading 1" w:semiHidden="0" w:uiPriority="9" w:unhideWhenUsed="0" w:qFormat="1"/>
-    <w:lsdException w:name="heading 2" w:uiPriority="9" w:qFormat="1"/>
-    <w:lsdException w:name="heading 3" w:uiPriority="9" w:qFormat="1"/>
-    <w:lsdException w:name="heading 4" w:uiPriority="9" w:qFormat="1"/>
-    <w:lsdException w:name="heading 5" w:uiPriority="9" w:qFormat="1"/>
-    <w:lsdException w:name="heading 6" w:uiPriority="9" w:qFormat="1"/>
-    <w:lsdException w:name="heading 7" w:uiPriority="9" w:qFormat="1"/>
-    <w:lsdException w:name="heading 8" w:uiPriority="9" w:qFormat="1"/>
-    <w:lsdException w:name="heading 9" w:uiPriority="9" w:qFormat="1"/>
-    <w:lsdException w:name="toc 1" w:uiPriority="39"/>
-    <w:lsdException w:name="toc 2" w:uiPriority="39"/>
-    <w:lsdException w:name="toc 3" w:uiPriority="39"/>
-    <w:lsdException w:name="toc 4" w:uiPriority="39"/>
-    <w:lsdException w:name="toc 5" w:uiPriority="39"/>
-    <w:lsdException w:name="toc 6" w:uiPriority="39"/>
-    <w:lsdException w:name="toc 7" w:uiPriority="39"/>
-    <w:lsdException w:name="toc 8" w:uiPriority="39"/>
-    <w:lsdException w:name="toc 9" w:uiPriority="39"/>
-    <w:lsdException w:name="caption" w:uiPriority="35" w:qFormat="1"/>
-    <w:lsdException w:name="Title" w:semiHidden="0" w:uiPriority="10" w:unhideWhenUsed="0" w:qFormat="1"/>
-    <w:lsdException w:name="Default Paragraph Font" w:uiPriority="1"/>
-    <w:lsdException w:name="Subtitle" w:semiHidden="0" w:uiPriority="11" w:unhideWhenUsed="0" w:qFormat="1"/>
-    <w:lsdException w:name="Strong" w:semiHidden="0" w:uiPriority="22" w:unhideWhenUsed="0" w:qFormat="1"/>
-    <w:lsdException w:name="Emphasis" w:semiHidden="0" w:uiPriority="20" w:unhideWhenUsed="0" w:qFormat="1"/>
-    <w:lsdException w:name="Table Grid" w:semiHidden="0" w:uiPriority="59" w:unhideWhenUsed="0"/>
-    <w:lsdException w:name="Placeholder Text" w:unhideWhenUsed="0"/>
-    <w:lsdException w:name="No Spacing" w:semiHidden="0" w:uiPriority="1" w:unhideWhenUsed="0" w:qFormat="1"/>
-    <w:lsdException w:name="Light Shading" w:semiHidden="0" w:uiPriority="60" w:unhideWhenUsed="0"/>
-    <w:lsdException w:name="Light List" w:semiHidden="0" w:uiPriority="61" w:unhideWhenUsed="0"/>
-    <w:lsdException w:name="Light Grid" w:semiHidden="0" w:uiPriority="62" w:unhideWhenUsed="0"/>
-    <w:lsdException w:name="Medium Shading 1" w:semiHidden="0" w:uiPriority="63" w:unhideWhenUsed="0"/>
-    <w:lsdException w:name="Medium Shading 2" w:semiHidden="0" w:uiPriority="64" w:unhideWhenUsed="0"/>
-    <w:lsdException w:name="Medium List 1" w:semiHidden="0" w:uiPriority="65" w:unhideWhenUsed="0"/>
-    <w:lsdException w:name="Medium List 2" w:semiHidden="0" w:uiPriority="66" w:unhideWhenUsed="0"/>
-    <w:lsdException w:name="Medium Grid 1" w:semiHidden="0" w:uiPriority="67" w:unhideWhenUsed="0"/>
-    <w:lsdException w:name="Medium Grid 2" w:semiHidden="0" w:uiPriority="68" w:unhideWhenUsed="0"/>
-    <w:lsdException w:name="Medium Grid 3" w:semiHidden="0" w:uiPriority="69" w:unhideWhenUsed="0"/>
-    <w:lsdException w:name="Dark List" w:semiHidden="0" w:uiPriority="70" w:unhideWhenUsed="0"/>
-    <w:lsdException w:name="Colorful Shading" w:semiHidden="0" w:uiPriority="71" w:unhideWhenUsed="0"/>
-    <w:lsdException w:name="Colorful List" w:semiHidden="0" w:uiPriority="72" w:unhideWhenUsed="0"/>
-    <w:lsdException w:name="Colorful Grid" w:semiHidden="0" w:uiPriority="73" w:unhideWhenUsed="0"/>
-    <w:lsdException w:name="Light Shading Accent 1" w:semiHidden="0" w:uiPriority="60" w:unhideWhenUsed="0"/>
-    <w:lsdException w:name="Light List Accent 1" w:semiHidden="0" w:uiPriority="61" w:unhideWhenUsed="0"/>
-    <w:lsdException w:name="Light Grid Accent 1" w:semiHidden="0" w:uiPriority="62" w:unhideWhenUsed="0"/>
-    <w:lsdException w:name="Medium Shading 1 Accent 1" w:semiHidden="0" w:uiPriority="63" w:unhideWhenUsed="0"/>
-    <w:lsdException w:name="Medium Shading 2 Accent 1" w:semiHidden="0" w:uiPriority="64" w:unhideWhenUsed="0"/>
-    <w:lsdException w:name="Medium List 1 Accent 1" w:semiHidden="0" w:uiPriority="65" w:unhideWhenUsed="0"/>
-    <w:lsdException w:name="Revision" w:unhideWhenUsed="0"/>
-    <w:lsdException w:name="List Paragraph" w:semiHidden="0" w:uiPriority="34" w:unhideWhenUsed="0" w:qFormat="1"/>
-    <w:lsdException w:name="Quote" w:semiHidden="0" w:uiPriority="29" w:unhideWhenUsed="0" w:qFormat="1"/>
-    <w:lsdException w:name="Intense Quote" w:semiHidden="0" w:uiPriority="30" w:unhideWhenUsed="0" w:qFormat="1"/>
-    <w:lsdException w:name="Medium List 2 Accent 1" w:semiHidden="0" w:uiPriority="66" w:unhideWhenUsed="0"/>
-    <w:lsdException w:name="Medium Grid 1 Accent 1" w:semiHidden="0" w:uiPriority="67" w:unhideWhenUsed="0"/>
-    <w:lsdException w:name="Medium Grid 2 Accent 1" w:semiHidden="0" w:uiPriority="68" w:unhideWhenUsed="0"/>
-    <w:lsdException w:name="Medium Grid 3 Accent 1" w:semiHidden="0" w:uiPriority="69" w:unhideWhenUsed="0"/>
-    <w:lsdException w:name="Dark List Accent 1" w:semiHidden="0" w:uiPriority="70" w:unhideWhenUsed="0"/>
-    <w:lsdException w:name="Colorful Shading Accent 1" w:semiHidden="0" w:uiPriority="71" w:unhideWhenUsed="0"/>
-    <w:lsdException w:name="Colorful List Accent 1" w:semiHidden="0" w:uiPriority="72" w:unhideWhenUsed="0"/>
-    <w:lsdException w:name="Colorful Grid Accent 1" w:semiHidden="0" w:uiPriority="73" w:unhideWhenUsed="0"/>
-    <w:lsdException w:name="Light Shading Accent 2" w:semiHidden="0" w:uiPriority="60" w:unhideWhenUsed="0"/>
-    <w:lsdException w:name="Light List Accent 2" w:semiHidden="0" w:uiPriority="61" w:unhideWhenUsed="0"/>
-    <w:lsdException w:name="Light Grid Accent 2" w:semiHidden="0" w:uiPriority="62" w:unhideWhenUsed="0"/>
-    <w:lsdException w:name="Medium Shading 1 Accent 2" w:semiHidden="0" w:uiPriority="63" w:unhideWhenUsed="0"/>
-    <w:lsdException w:name="Medium Shading 2 Accent 2" w:semiHidden="0" w:uiPriority="64" w:unhideWhenUsed="0"/>
-    <w:lsdException w:name="Medium List 1 Accent 2" w:semiHidden="0" w:uiPriority="65" w:unhideWhenUsed="0"/>
-    <w:lsdException w:name="Medium List 2 Accent 2" w:semiHidden="0" w:uiPriority="66" w:unhideWhenUsed="0"/>
-    <w:lsdException w:name="Medium Grid 1 Accent 2" w:semiHidden="0" w:uiPriority="67" w:unhideWhenUsed="0"/>
-    <w:lsdException w:name="Medium Grid 2 Accent 2" w:semiHidden="0" w:uiPriority="68" w:unhideWhenUsed="0"/>
-    <w:lsdException w:name="Medium Grid 3 Accent 2" w:semiHidden="0" w:uiPriority="69" w:unhideWhenUsed="0"/>
-    <w:lsdException w:name="Dark List Accent 2" w:semiHidden="0" w:uiPriority="70" w:unhideWhenUsed="0"/>
-    <w:lsdException w:name="Colorful Shading Accent 2" w:semiHidden="0" w:uiPriority="71" w:unhideWhenUsed="0"/>
-    <w:lsdException w:name="Colorful List Accent 2" w:semiHidden="0" w:uiPriority="72" w:unhideWhenUsed="0"/>
-    <w:lsdException w:name="Colorful Grid Accent 2" w:semiHidden="0" w:uiPriority="73" w:unhideWhenUsed="0"/>
-    <w:lsdException w:name="Light Shading Accent 3" w:semiHidden="0" w:uiPriority="60" w:unhideWhenUsed="0"/>
-    <w:lsdException w:name="Light List Accent 3" w:semiHidden="0" w:uiPriority="61" w:unhideWhenUsed="0"/>
-    <w:lsdException w:name="Light Grid Accent 3" w:semiHidden="0" w:uiPriority="62" w:unhideWhenUsed="0"/>
-    <w:lsdException w:name="Medium Shading 1 Accent 3" w:semiHidden="0" w:uiPriority="63" w:unhideWhenUsed="0"/>
-    <w:lsdException w:name="Medium Shading 2 Accent 3" w:semiHidden="0" w:uiPriority="64" w:unhideWhenUsed="0"/>
-    <w:lsdException w:name="Medium List 1 Accent 3" w:semiHidden="0" w:uiPriority="65" w:unhideWhenUsed="0"/>
-    <w:lsdException w:name="Medium List 2 Accent 3" w:semiHidden="0" w:uiPriority="66" w:unhideWhenUsed="0"/>
-    <w:lsdException w:name="Medium Grid 1 Accent 3" w:semiHidden="0" w:uiPriority="67" w:unhideWhenUsed="0"/>
-    <w:lsdException w:name="Medium Grid 2 Accent 3" w:semiHidden="0" w:uiPriority="68" w:unhideWhenUsed="0"/>
-    <w:lsdException w:name="Medium Grid 3 Accent 3" w:semiHidden="0" w:uiPriority="69" w:unhideWhenUsed="0"/>
-    <w:lsdException w:name="Dark List Accent 3" w:semiHidden="0" w:uiPriority="70" w:unhideWhenUsed="0"/>
-    <w:lsdException w:name="Colorful Shading Accent 3" w:semiHidden="0" w:uiPriority="71" w:unhideWhenUsed="0"/>
-    <w:lsdException w:name="Colorful List Accent 3" w:semiHidden="0" w:uiPriority="72" w:unhideWhenUsed="0"/>
-    <w:lsdException w:name="Colorful Grid Accent 3" w:semiHidden="0" w:uiPriority="73" w:unhideWhenUsed="0"/>
-    <w:lsdException w:name="Light Shading Accent 4" w:semiHidden="0" w:uiPriority="60" w:unhideWhenUsed="0"/>
-    <w:lsdException w:name="Light List Accent 4" w:semiHidden="0" w:uiPriority="61" w:unhideWhenUsed="0"/>
-    <w:lsdException w:name="Light Grid Accent 4" w:semiHidden="0" w:uiPriority="62" w:unhideWhenUsed="0"/>
-    <w:lsdException w:name="Medium Shading 1 Accent 4" w:semiHidden="0" w:uiPriority="63" w:unhideWhenUsed="0"/>
-    <w:lsdException w:name="Medium Shading 2 Accent 4" w:semiHidden="0" w:uiPriority="64" w:unhideWhenUsed="0"/>
-    <w:lsdException w:name="Medium List 1 Accent 4" w:semiHidden="0" w:uiPriority="65" w:unhideWhenUsed="0"/>
-    <w:lsdException w:name="Medium List 2 Accent 4" w:semiHidden="0" w:uiPriority="66" w:unhideWhenUsed="0"/>
-    <w:lsdException w:name="Medium Grid 1 Accent 4" w:semiHidden="0" w:uiPriority="67" w:unhideWhenUsed="0"/>
-    <w:lsdException w:name="Medium Grid 2 Accent 4" w:semiHidden="0" w:uiPriority="68" w:unhideWhenUsed="0"/>
-    <w:lsdException w:name="Medium Grid 3 Accent 4" w:semiHidden="0" w:uiPriority="69" w:unhideWhenUsed="0"/>
-    <w:lsdException w:name="Dark List Accent 4" w:semiHidden="0" w:uiPriority="70" w:unhideWhenUsed="0"/>
-    <w:lsdException w:name="Colorful Shading Accent 4" w:semiHidden="0" w:uiPriority="71" w:unhideWhenUsed="0"/>
-    <w:lsdException w:name="Colorful List Accent 4" w:semiHidden="0" w:uiPriority="72" w:unhideWhenUsed="0"/>
-    <w:lsdException w:name="Colorful Grid Accent 4" w:semiHidden="0" w:uiPriority="73" w:unhideWhenUsed="0"/>
-    <w:lsdException w:name="Light Shading Accent 5" w:semiHidden="0" w:uiPriority="60" w:unhideWhenUsed="0"/>
-    <w:lsdException w:name="Light List Accent 5" w:semiHidden="0" w:uiPriority="61" w:unhideWhenUsed="0"/>
-    <w:lsdException w:name="Light Grid Accent 5" w:semiHidden="0" w:uiPriority="62" w:unhideWhenUsed="0"/>
-    <w:lsdException w:name="Medium Shading 1 Accent 5" w:semiHidden="0" w:uiPriority="63" w:unhideWhenUsed="0"/>
-    <w:lsdException w:name="Medium Shading 2 Accent 5" w:semiHidden="0" w:uiPriority="64" w:unhideWhenUsed="0"/>
-    <w:lsdException w:name="Medium List 1 Accent 5" w:semiHidden="0" w:uiPriority="65" w:unhideWhenUsed="0"/>
-    <w:lsdException w:name="Medium List 2 Accent 5" w:semiHidden="0" w:uiPriority="66" w:unhideWhenUsed="0"/>
-    <w:lsdException w:name="Medium Grid 1 Accent 5" w:semiHidden="0" w:uiPriority="67" w:unhideWhenUsed="0"/>
-    <w:lsdException w:name="Medium Grid 2 Accent 5" w:semiHidden="0" w:uiPriority="68" w:unhideWhenUsed="0"/>
-    <w:lsdException w:name="Medium Grid 3 Accent 5" w:semiHidden="0" w:uiPriority="69" w:unhideWhenUsed="0"/>
-    <w:lsdException w:name="Dark List Accent 5" w:semiHidden="0" w:uiPriority="70" w:unhideWhenUsed="0"/>
-    <w:lsdException w:name="Colorful Shading Accent 5" w:semiHidden="0" w:uiPriority="71" w:unhideWhenUsed="0"/>
-    <w:lsdException w:name="Colorful List Accent 5" w:semiHidden="0" w:uiPriority="72" w:unhideWhenUsed="0"/>
-    <w:lsdException w:name="Colorful Grid Accent 5" w:semiHidden="0" w:uiPriority="73" w:unhideWhenUsed="0"/>
-    <w:lsdException w:name="Light Shading Accent 6" w:semiHidden="0" w:uiPriority="60" w:unhideWhenUsed="0"/>
-    <w:lsdException w:name="Light List Accent 6" w:semiHidden="0" w:uiPriority="61" w:unhideWhenUsed="0"/>
-    <w:lsdException w:name="Light Grid Accent 6" w:semiHidden="0" w:uiPriority="62" w:unhideWhenUsed="0"/>
-    <w:lsdException w:name="Medium Shading 1 Accent 6" w:semiHidden="0" w:uiPriority="63" w:unhideWhenUsed="0"/>
-    <w:lsdException w:name="Medium Shading 2 Accent 6" w:semiHidden="0" w:uiPriority="64" w:unhideWhenUsed="0"/>
-    <w:lsdException w:name="Medium List 1 Accent 6" w:semiHidden="0" w:uiPriority="65" w:unhideWhenUsed="0"/>
-    <w:lsdException w:name="Medium List 2 Accent 6" w:semiHidden="0" w:uiPriority="66" w:unhideWhenUsed="0"/>
-    <w:lsdException w:name="Medium Grid 1 Accent 6" w:semiHidden="0" w:uiPriority="67" w:unhideWhenUsed="0"/>
-    <w:lsdException w:name="Medium Grid 2 Accent 6" w:semiHidden="0" w:uiPriority="68" w:unhideWhenUsed="0"/>
-    <w:lsdException w:name="Medium Grid 3 Accent 6" w:semiHidden="0" w:uiPriority="69" w:unhideWhenUsed="0"/>
-    <w:lsdException w:name="Dark List Accent 6" w:semiHidden="0" w:uiPriority="70" w:unhideWhenUsed="0"/>
-    <w:lsdException w:name="Colorful Shading Accent 6" w:semiHidden="0" w:uiPriority="71" w:unhideWhenUsed="0"/>
-    <w:lsdException w:name="Colorful List Accent 6" w:semiHidden="0" w:uiPriority="72" w:unhideWhenUsed="0"/>
-    <w:lsdException w:name="Colorful Grid Accent 6" w:semiHidden="0" w:uiPriority="73" w:unhideWhenUsed="0"/>
-    <w:lsdException w:name="Subtle Emphasis" w:semiHidden="0" w:uiPriority="19" w:unhideWhenUsed="0" w:qFormat="1"/>
-    <w:lsdException w:name="Intense Emphasis" w:semiHidden="0" w:uiPriority="21" w:unhideWhenUsed="0" w:qFormat="1"/>
-    <w:lsdException w:name="Subtle Reference" w:semiHidden="0" w:uiPriority="31" w:unhideWhenUsed="0" w:qFormat="1"/>
-    <w:lsdException w:name="Intense Reference" w:semiHidden="0" w:uiPriority="32" w:unhideWhenUsed="0" w:qFormat="1"/>
-    <w:lsdException w:name="Book Title" w:semiHidden="0" w:uiPriority="33" w:unhideWhenUsed="0" w:qFormat="1"/>
-    <w:lsdException w:name="Bibliography" w:uiPriority="37"/>
-    <w:lsdException w:name="TOC Heading" w:uiPriority="39" w:qFormat="1"/>
+  <w:latentStyles w:defLockedState="0" w:defUIPriority="99" w:defSemiHidden="0" w:defUnhideWhenUsed="0" w:defQFormat="0" w:count="371">
+    <w:lsdException w:name="Normal" w:uiPriority="0" w:qFormat="1"/>
+    <w:lsdException w:name="heading 1" w:uiPriority="9" w:qFormat="1"/>
+    <w:lsdException w:name="heading 2" w:semiHidden="1" w:uiPriority="9" w:unhideWhenUsed="1" w:qFormat="1"/>
+    <w:lsdException w:name="heading 3" w:semiHidden="1" w:uiPriority="9" w:unhideWhenUsed="1" w:qFormat="1"/>
+    <w:lsdException w:name="heading 4" w:semiHidden="1" w:uiPriority="9" w:unhideWhenUsed="1" w:qFormat="1"/>
+    <w:lsdException w:name="heading 5" w:semiHidden="1" w:uiPriority="9" w:unhideWhenUsed="1" w:qFormat="1"/>
+    <w:lsdException w:name="heading 6" w:semiHidden="1" w:uiPriority="9" w:unhideWhenUsed="1" w:qFormat="1"/>
+    <w:lsdException w:name="heading 7" w:semiHidden="1" w:uiPriority="9" w:unhideWhenUsed="1" w:qFormat="1"/>
+    <w:lsdException w:name="heading 8" w:semiHidden="1" w:uiPriority="9" w:unhideWhenUsed="1" w:qFormat="1"/>
+    <w:lsdException w:name="heading 9" w:semiHidden="1" w:uiPriority="9" w:unhideWhenUsed="1" w:qFormat="1"/>
+    <w:lsdException w:name="index 1" w:semiHidden="1" w:unhideWhenUsed="1"/>
+    <w:lsdException w:name="index 2" w:semiHidden="1" w:unhideWhenUsed="1"/>
+    <w:lsdException w:name="index 3" w:semiHidden="1" w:unhideWhenUsed="1"/>
+    <w:lsdException w:name="index 4" w:semiHidden="1" w:unhideWhenUsed="1"/>
+    <w:lsdException w:name="index 5" w:semiHidden="1" w:unhideWhenUsed="1"/>
+    <w:lsdException w:name="index 6" w:semiHidden="1" w:unhideWhenUsed="1"/>
+    <w:lsdException w:name="index 7" w:semiHidden="1" w:unhideWhenUsed="1"/>
+    <w:lsdException w:name="index 8" w:semiHidden="1" w:unhideWhenUsed="1"/>
+    <w:lsdException w:name="index 9" w:semiHidden="1" w:unhideWhenUsed="1"/>
+    <w:lsdException w:name="toc 1" w:semiHidden="1" w:uiPriority="39" w:unhideWhenUsed="1"/>
+    <w:lsdException w:name="toc 2" w:semiHidden="1" w:uiPriority="39" w:unhideWhenUsed="1"/>
+    <w:lsdException w:name="toc 3" w:semiHidden="1" w:uiPriority="39" w:unhideWhenUsed="1"/>
+    <w:lsdException w:name="toc 4" w:semiHidden="1" w:uiPriority="39" w:unhideWhenUsed="1"/>
+    <w:lsdException w:name="toc 5" w:semiHidden="1" w:uiPriority="39" w:unhideWhenUsed="1"/>
+    <w:lsdException w:name="toc 6" w:semiHidden="1" w:uiPriority="39" w:unhideWhenUsed="1"/>
+    <w:lsdException w:name="toc 7" w:semiHidden="1" w:uiPriority="39" w:unhideWhenUsed="1"/>
+    <w:lsdException w:name="toc 8" w:semiHidden="1" w:uiPriority="39" w:unhideWhenUsed="1"/>
+    <w:lsdException w:name="toc 9" w:semiHidden="1" w:uiPriority="39" w:unhideWhenUsed="1"/>
+    <w:lsdException w:name="Normal Indent" w:semiHidden="1" w:unhideWhenUsed="1"/>
+    <w:lsdException w:name="footnote text" w:semiHidden="1" w:unhideWhenUsed="1"/>
+    <w:lsdException w:name="annotation text" w:semiHidden="1" w:unhideWhenUsed="1"/>
+    <w:lsdException w:name="header" w:semiHidden="1" w:unhideWhenUsed="1"/>
+    <w:lsdException w:name="footer" w:semiHidden="1" w:unhideWhenUsed="1"/>
+    <w:lsdException w:name="index heading" w:semiHidden="1" w:unhideWhenUsed="1"/>
+    <w:lsdException w:name="caption" w:semiHidden="1" w:uiPriority="35" w:unhideWhenUsed="1" w:qFormat="1"/>
+    <w:lsdException w:name="table of figures" w:semiHidden="1" w:unhideWhenUsed="1"/>
+    <w:lsdException w:name="envelope address" w:semiHidden="1" w:unhideWhenUsed="1"/>
+    <w:lsdException w:name="envelope return" w:semiHidden="1" w:unhideWhenUsed="1"/>
+    <w:lsdException w:name="footnote reference" w:semiHidden="1" w:unhideWhenUsed="1"/>
+    <w:lsdException w:name="annotation reference" w:semiHidden="1" w:unhideWhenUsed="1"/>
+    <w:lsdException w:name="line number" w:semiHidden="1" w:unhideWhenUsed="1"/>
+    <w:lsdException w:name="page number" w:semiHidden="1" w:unhideWhenUsed="1"/>
+    <w:lsdException w:name="endnote reference" w:semiHidden="1" w:unhideWhenUsed="1"/>
+    <w:lsdException w:name="endnote text" w:semiHidden="1" w:unhideWhenUsed="1"/>
+    <w:lsdException w:name="table of authorities" w:semiHidden="1" w:unhideWhenUsed="1"/>
+    <w:lsdException w:name="macro" w:semiHidden="1" w:unhideWhenUsed="1"/>
+    <w:lsdException w:name="toa heading" w:semiHidden="1" w:unhideWhenUsed="1"/>
+    <w:lsdException w:name="List" w:semiHidden="1" w:unhideWhenUsed="1"/>
+    <w:lsdException w:name="List Bullet" w:semiHidden="1" w:unhideWhenUsed="1"/>
+    <w:lsdException w:name="List Number" w:semiHidden="1" w:unhideWhenUsed="1"/>
+    <w:lsdException w:name="List 2" w:semiHidden="1" w:unhideWhenUsed="1"/>
+    <w:lsdException w:name="List 3" w:semiHidden="1" w:unhideWhenUsed="1"/>
+    <w:lsdException w:name="List 4" w:semiHidden="1" w:unhideWhenUsed="1"/>
+    <w:lsdException w:name="List 5" w:semiHidden="1" w:unhideWhenUsed="1"/>
+    <w:lsdException w:name="List Bullet 2" w:semiHidden="1" w:unhideWhenUsed="1"/>
+    <w:lsdException w:name="List Bullet 3" w:semiHidden="1" w:unhideWhenUsed="1"/>
+    <w:lsdException w:name="List Bullet 4" w:semiHidden="1" w:unhideWhenUsed="1"/>
+    <w:lsdException w:name="List Bullet 5" w:semiHidden="1" w:unhideWhenUsed="1"/>
+    <w:lsdException w:name="List Number 2" w:semiHidden="1" w:unhideWhenUsed="1"/>
+    <w:lsdException w:name="List Number 3" w:semiHidden="1" w:unhideWhenUsed="1"/>
+    <w:lsdException w:name="List Number 4" w:semiHidden="1" w:unhideWhenUsed="1"/>
+    <w:lsdException w:name="List Number 5" w:semiHidden="1" w:unhideWhenUsed="1"/>
+    <w:lsdException w:name="Title" w:uiPriority="10" w:qFormat="1"/>
+    <w:lsdException w:name="Closing" w:semiHidden="1" w:unhideWhenUsed="1"/>
+    <w:lsdException w:name="Signature" w:semiHidden="1" w:unhideWhenUsed="1"/>
+    <w:lsdException w:name="Default Paragraph Font" w:semiHidden="1" w:uiPriority="1" w:unhideWhenUsed="1"/>
+    <w:lsdException w:name="Body Text" w:semiHidden="1" w:unhideWhenUsed="1"/>
+    <w:lsdException w:name="Body Text Indent" w:semiHidden="1" w:unhideWhenUsed="1"/>
+    <w:lsdException w:name="List Continue" w:semiHidden="1" w:unhideWhenUsed="1"/>
+    <w:lsdException w:name="List Continue 2" w:semiHidden="1" w:unhideWhenUsed="1"/>
+    <w:lsdException w:name="List Continue 3" w:semiHidden="1" w:unhideWhenUsed="1"/>
+    <w:lsdException w:name="List Continue 4" w:semiHidden="1" w:unhideWhenUsed="1"/>
+    <w:lsdException w:name="List Continue 5" w:semiHidden="1" w:unhideWhenUsed="1"/>
+    <w:lsdException w:name="Message Header" w:semiHidden="1" w:unhideWhenUsed="1"/>
+    <w:lsdException w:name="Subtitle" w:uiPriority="11" w:qFormat="1"/>
+    <w:lsdException w:name="Salutation" w:semiHidden="1" w:unhideWhenUsed="1"/>
+    <w:lsdException w:name="Date" w:semiHidden="1" w:unhideWhenUsed="1"/>
+    <w:lsdException w:name="Body Text First Indent" w:semiHidden="1" w:unhideWhenUsed="1"/>
+    <w:lsdException w:name="Body Text First Indent 2" w:semiHidden="1" w:unhideWhenUsed="1"/>
+    <w:lsdException w:name="Note Heading" w:semiHidden="1" w:unhideWhenUsed="1"/>
+    <w:lsdException w:name="Body Text 2" w:semiHidden="1" w:unhideWhenUsed="1"/>
+    <w:lsdException w:name="Body Text 3" w:semiHidden="1" w:unhideWhenUsed="1"/>
+    <w:lsdException w:name="Body Text Indent 2" w:semiHidden="1" w:unhideWhenUsed="1"/>
+    <w:lsdException w:name="Body Text Indent 3" w:semiHidden="1" w:unhideWhenUsed="1"/>
+    <w:lsdException w:name="Block Text" w:semiHidden="1" w:unhideWhenUsed="1"/>
+    <w:lsdException w:name="Hyperlink" w:semiHidden="1" w:unhideWhenUsed="1"/>
+    <w:lsdException w:name="FollowedHyperlink" w:semiHidden="1" w:unhideWhenUsed="1"/>
+    <w:lsdException w:name="Strong" w:uiPriority="22" w:qFormat="1"/>
+    <w:lsdException w:name="Emphasis" w:uiPriority="20" w:qFormat="1"/>
+    <w:lsdException w:name="Document Map" w:semiHidden="1" w:unhideWhenUsed="1"/>
+    <w:lsdException w:name="Plain Text" w:semiHidden="1" w:unhideWhenUsed="1"/>
+    <w:lsdException w:name="E-mail Signature" w:semiHidden="1" w:unhideWhenUsed="1"/>
+    <w:lsdException w:name="HTML Top of Form" w:semiHidden="1" w:unhideWhenUsed="1"/>
+    <w:lsdException w:name="HTML Bottom of Form" w:semiHidden="1" w:unhideWhenUsed="1"/>
+    <w:lsdException w:name="Normal (Web)" w:semiHidden="1" w:unhideWhenUsed="1"/>
+    <w:lsdException w:name="HTML Acronym" w:semiHidden="1" w:unhideWhenUsed="1"/>
+    <w:lsdException w:name="HTML Address" w:semiHidden="1" w:unhideWhenUsed="1"/>
+    <w:lsdException w:name="HTML Cite" w:semiHidden="1" w:unhideWhenUsed="1"/>
+    <w:lsdException w:name="HTML Code" w:semiHidden="1" w:unhideWhenUsed="1"/>
+    <w:lsdException w:name="HTML Definition" w:semiHidden="1" w:unhideWhenUsed="1"/>
+    <w:lsdException w:name="HTML Keyboard" w:semiHidden="1" w:unhideWhenUsed="1"/>
+    <w:lsdException w:name="HTML Preformatted" w:semiHidden="1" w:unhideWhenUsed="1"/>
+    <w:lsdException w:name="HTML Sample" w:semiHidden="1" w:unhideWhenUsed="1"/>
+    <w:lsdException w:name="HTML Typewriter" w:semiHidden="1" w:unhideWhenUsed="1"/>
+    <w:lsdException w:name="HTML Variable" w:semiHidden="1" w:unhideWhenUsed="1"/>
+    <w:lsdException w:name="Normal Table" w:semiHidden="1" w:unhideWhenUsed="1"/>
+    <w:lsdException w:name="annotation subject" w:semiHidden="1" w:unhideWhenUsed="1"/>
+    <w:lsdException w:name="No List" w:semiHidden="1" w:unhideWhenUsed="1"/>
+    <w:lsdException w:name="Outline List 1" w:semiHidden="1" w:unhideWhenUsed="1"/>
+    <w:lsdException w:name="Outline List 2" w:semiHidden="1" w:unhideWhenUsed="1"/>
+    <w:lsdException w:name="Outline List 3" w:semiHidden="1" w:unhideWhenUsed="1"/>
+    <w:lsdException w:name="Table Simple 1" w:semiHidden="1" w:unhideWhenUsed="1"/>
+    <w:lsdException w:name="Table Simple 2" w:semiHidden="1" w:unhideWhenUsed="1"/>
+    <w:lsdException w:name="Table Simple 3" w:semiHidden="1" w:unhideWhenUsed="1"/>
+    <w:lsdException w:name="Table Classic 1" w:semiHidden="1" w:unhideWhenUsed="1"/>
+    <w:lsdException w:name="Table Classic 2" w:semiHidden="1" w:unhideWhenUsed="1"/>
+    <w:lsdException w:name="Table Classic 3" w:semiHidden="1" w:unhideWhenUsed="1"/>
+    <w:lsdException w:name="Table Classic 4" w:semiHidden="1" w:unhideWhenUsed="1"/>
+    <w:lsdException w:name="Table Colorful 1" w:semiHidden="1" w:unhideWhenUsed="1"/>
+    <w:lsdException w:name="Table Colorful 2" w:semiHidden="1" w:unhideWhenUsed="1"/>
+    <w:lsdException w:name="Table Colorful 3" w:semiHidden="1" w:unhideWhenUsed="1"/>
+    <w:lsdException w:name="Table Columns 1" w:semiHidden="1" w:unhideWhenUsed="1"/>
+    <w:lsdException w:name="Table Columns 2" w:semiHidden="1" w:unhideWhenUsed="1"/>
+    <w:lsdException w:name="Table Columns 3" w:semiHidden="1" w:unhideWhenUsed="1"/>
+    <w:lsdException w:name="Table Columns 4" w:semiHidden="1" w:unhideWhenUsed="1"/>
+    <w:lsdException w:name="Table Columns 5" w:semiHidden="1" w:unhideWhenUsed="1"/>
+    <w:lsdException w:name="Table Grid 1" w:semiHidden="1" w:unhideWhenUsed="1"/>
+    <w:lsdException w:name="Table Grid 2" w:semiHidden="1" w:unhideWhenUsed="1"/>
+    <w:lsdException w:name="Table Grid 3" w:semiHidden="1" w:unhideWhenUsed="1"/>
+    <w:lsdException w:name="Table Grid 4" w:semiHidden="1" w:unhideWhenUsed="1"/>
+    <w:lsdException w:name="Table Grid 5" w:semiHidden="1" w:unhideWhenUsed="1"/>
+    <w:lsdException w:name="Table Grid 6" w:semiHidden="1" w:unhideWhenUsed="1"/>
+    <w:lsdException w:name="Table Grid 7" w:semiHidden="1" w:unhideWhenUsed="1"/>
+    <w:lsdException w:name="Table Grid 8" w:semiHidden="1" w:unhideWhenUsed="1"/>
+    <w:lsdException w:name="Table List 1" w:semiHidden="1" w:unhideWhenUsed="1"/>
+    <w:lsdException w:name="Table List 2" w:semiHidden="1" w:unhideWhenUsed="1"/>
+    <w:lsdException w:name="Table List 3" w:semiHidden="1" w:unhideWhenUsed="1"/>
+    <w:lsdException w:name="Table List 4" w:semiHidden="1" w:unhideWhenUsed="1"/>
+    <w:lsdException w:name="Table List 5" w:semiHidden="1" w:unhideWhenUsed="1"/>
+    <w:lsdException w:name="Table List 6" w:semiHidden="1" w:unhideWhenUsed="1"/>
+    <w:lsdException w:name="Table List 7" w:semiHidden="1" w:unhideWhenUsed="1"/>
+    <w:lsdException w:name="Table List 8" w:semiHidden="1" w:unhideWhenUsed="1"/>
+    <w:lsdException w:name="Table 3D effects 1" w:semiHidden="1" w:unhideWhenUsed="1"/>
+    <w:lsdException w:name="Table 3D effects 2" w:semiHidden="1" w:unhideWhenUsed="1"/>
+    <w:lsdException w:name="Table 3D effects 3" w:semiHidden="1" w:unhideWhenUsed="1"/>
+    <w:lsdException w:name="Table Contemporary" w:semiHidden="1" w:unhideWhenUsed="1"/>
+    <w:lsdException w:name="Table Elegant" w:semiHidden="1" w:unhideWhenUsed="1"/>
+    <w:lsdException w:name="Table Professional" w:semiHidden="1" w:unhideWhenUsed="1"/>
+    <w:lsdException w:name="Table Subtle 1" w:semiHidden="1" w:unhideWhenUsed="1"/>
+    <w:lsdException w:name="Table Subtle 2" w:semiHidden="1" w:unhideWhenUsed="1"/>
+    <w:lsdException w:name="Table Web 1" w:semiHidden="1" w:unhideWhenUsed="1"/>
+    <w:lsdException w:name="Table Web 2" w:semiHidden="1" w:unhideWhenUsed="1"/>
+    <w:lsdException w:name="Table Web 3" w:semiHidden="1" w:unhideWhenUsed="1"/>
+    <w:lsdException w:name="Balloon Text" w:semiHidden="1" w:unhideWhenUsed="1"/>
+    <w:lsdException w:name="Table Grid" w:uiPriority="59"/>
+    <w:lsdException w:name="Table Theme" w:semiHidden="1" w:unhideWhenUsed="1"/>
+    <w:lsdException w:name="Placeholder Text" w:semiHidden="1"/>
+    <w:lsdException w:name="No Spacing" w:uiPriority="1" w:qFormat="1"/>
+    <w:lsdException w:name="Light Shading" w:uiPriority="60"/>
+    <w:lsdException w:name="Light List" w:uiPriority="61"/>
+    <w:lsdException w:name="Light Grid" w:uiPriority="62"/>
+    <w:lsdException w:name="Medium Shading 1" w:uiPriority="63"/>
+    <w:lsdException w:name="Medium Shading 2" w:uiPriority="64"/>
+    <w:lsdException w:name="Medium List 1" w:uiPriority="65"/>
+    <w:lsdException w:name="Medium List 2" w:uiPriority="66"/>
+    <w:lsdException w:name="Medium Grid 1" w:uiPriority="67"/>
+    <w:lsdException w:name="Medium Grid 2" w:uiPriority="68"/>
+    <w:lsdException w:name="Medium Grid 3" w:uiPriority="69"/>
+    <w:lsdException w:name="Dark List" w:uiPriority="70"/>
+    <w:lsdException w:name="Colorful Shading" w:uiPriority="71"/>
+    <w:lsdException w:name="Colorful List" w:uiPriority="72"/>
+    <w:lsdException w:name="Colorful Grid" w:uiPriority="73"/>
+    <w:lsdException w:name="Light Shading Accent 1" w:uiPriority="60"/>
+    <w:lsdException w:name="Light List Accent 1" w:uiPriority="61"/>
+    <w:lsdException w:name="Light Grid Accent 1" w:uiPriority="62"/>
+    <w:lsdException w:name="Medium Shading 1 Accent 1" w:uiPriority="63"/>
+    <w:lsdException w:name="Medium Shading 2 Accent 1" w:uiPriority="64"/>
+    <w:lsdException w:name="Medium List 1 Accent 1" w:uiPriority="65"/>
+    <w:lsdException w:name="Revision" w:semiHidden="1"/>
+    <w:lsdException w:name="List Paragraph" w:uiPriority="34" w:qFormat="1"/>
+    <w:lsdException w:name="Quote" w:uiPriority="29" w:qFormat="1"/>
+    <w:lsdException w:name="Intense Quote" w:uiPriority="30" w:qFormat="1"/>
+    <w:lsdException w:name="Medium List 2 Accent 1" w:uiPriority="66"/>
+    <w:lsdException w:name="Medium Grid 1 Accent 1" w:uiPriority="67"/>
+    <w:lsdException w:name="Medium Grid 2 Accent 1" w:uiPriority="68"/>
+    <w:lsdException w:name="Medium Grid 3 Accent 1" w:uiPriority="69"/>
+    <w:lsdException w:name="Dark List Accent 1" w:uiPriority="70"/>
+    <w:lsdException w:name="Colorful Shading Accent 1" w:uiPriority="71"/>
+    <w:lsdException w:name="Colorful List Accent 1" w:uiPriority="72"/>
+    <w:lsdException w:name="Colorful Grid Accent 1" w:uiPriority="73"/>
+    <w:lsdException w:name="Light Shading Accent 2" w:uiPriority="60"/>
+    <w:lsdException w:name="Light List Accent 2" w:uiPriority="61"/>
+    <w:lsdException w:name="Light Grid Accent 2" w:uiPriority="62"/>
+    <w:lsdException w:name="Medium Shading 1 Accent 2" w:uiPriority="63"/>
+    <w:lsdException w:name="Medium Shading 2 Accent 2" w:uiPriority="64"/>
+    <w:lsdException w:name="Medium List 1 Accent 2" w:uiPriority="65"/>
+    <w:lsdException w:name="Medium List 2 Accent 2" w:uiPriority="66"/>
+    <w:lsdException w:name="Medium Grid 1 Accent 2" w:uiPriority="67"/>
+    <w:lsdException w:name="Medium Grid 2 Accent 2" w:uiPriority="68"/>
+    <w:lsdException w:name="Medium Grid 3 Accent 2" w:uiPriority="69"/>
+    <w:lsdException w:name="Dark List Accent 2" w:uiPriority="70"/>
+    <w:lsdException w:name="Colorful Shading Accent 2" w:uiPriority="71"/>
+    <w:lsdException w:name="Colorful List Accent 2" w:uiPriority="72"/>
+    <w:lsdException w:name="Colorful Grid Accent 2" w:uiPriority="73"/>
+    <w:lsdException w:name="Light Shading Accent 3" w:uiPriority="60"/>
+    <w:lsdException w:name="Light List Accent 3" w:uiPriority="61"/>
+    <w:lsdException w:name="Light Grid Accent 3" w:uiPriority="62"/>
+    <w:lsdException w:name="Medium Shading 1 Accent 3" w:uiPriority="63"/>
+    <w:lsdException w:name="Medium Shading 2 Accent 3" w:uiPriority="64"/>
+    <w:lsdException w:name="Medium List 1 Accent 3" w:uiPriority="65"/>
+    <w:lsdException w:name="Medium List 2 Accent 3" w:uiPriority="66"/>
+    <w:lsdException w:name="Medium Grid 1 Accent 3" w:uiPriority="67"/>
+    <w:lsdException w:name="Medium Grid 2 Accent 3" w:uiPriority="68"/>
+    <w:lsdException w:name="Medium Grid 3 Accent 3" w:uiPriority="69"/>
+    <w:lsdException w:name="Dark List Accent 3" w:uiPriority="70"/>
+    <w:lsdException w:name="Colorful Shading Accent 3" w:uiPriority="71"/>
+    <w:lsdException w:name="Colorful List Accent 3" w:uiPriority="72"/>
+    <w:lsdException w:name="Colorful Grid Accent 3" w:uiPriority="73"/>
+    <w:lsdException w:name="Light Shading Accent 4" w:uiPriority="60"/>
+    <w:lsdException w:name="Light List Accent 4" w:uiPriority="61"/>
+    <w:lsdException w:name="Light Grid Accent 4" w:uiPriority="62"/>
+    <w:lsdException w:name="Medium Shading 1 Accent 4" w:uiPriority="63"/>
+    <w:lsdException w:name="Medium Shading 2 Accent 4" w:uiPriority="64"/>
+    <w:lsdException w:name="Medium List 1 Accent 4" w:uiPriority="65"/>
+    <w:lsdException w:name="Medium List 2 Accent 4" w:uiPriority="66"/>
+    <w:lsdException w:name="Medium Grid 1 Accent 4" w:uiPriority="67"/>
+    <w:lsdException w:name="Medium Grid 2 Accent 4" w:uiPriority="68"/>
+    <w:lsdException w:name="Medium Grid 3 Accent 4" w:uiPriority="69"/>
+    <w:lsdException w:name="Dark List Accent 4" w:uiPriority="70"/>
+    <w:lsdException w:name="Colorful Shading Accent 4" w:uiPriority="71"/>
+    <w:lsdException w:name="Colorful List Accent 4" w:uiPriority="72"/>
+    <w:lsdException w:name="Colorful Grid Accent 4" w:uiPriority="73"/>
+    <w:lsdException w:name="Light Shading Accent 5" w:uiPriority="60"/>
+    <w:lsdException w:name="Light List Accent 5" w:uiPriority="61"/>
+    <w:lsdException w:name="Light Grid Accent 5" w:uiPriority="62"/>
+    <w:lsdException w:name="Medium Shading 1 Accent 5" w:uiPriority="63"/>
+    <w:lsdException w:name="Medium Shading 2 Accent 5" w:uiPriority="64"/>
+    <w:lsdException w:name="Medium List 1 Accent 5" w:uiPriority="65"/>
+    <w:lsdException w:name="Medium List 2 Accent 5" w:uiPriority="66"/>
+    <w:lsdException w:name="Medium Grid 1 Accent 5" w:uiPriority="67"/>
+    <w:lsdException w:name="Medium Grid 2 Accent 5" w:uiPriority="68"/>
+    <w:lsdException w:name="Medium Grid 3 Accent 5" w:uiPriority="69"/>
+    <w:lsdException w:name="Dark List Accent 5" w:uiPriority="70"/>
+    <w:lsdException w:name="Colorful Shading Accent 5" w:uiPriority="71"/>
+    <w:lsdException w:name="Colorful List Accent 5" w:uiPriority="72"/>
+    <w:lsdException w:name="Colorful Grid Accent 5" w:uiPriority="73"/>
+    <w:lsdException w:name="Light Shading Accent 6" w:uiPriority="60"/>
+    <w:lsdException w:name="Light List Accent 6" w:uiPriority="61"/>
+    <w:lsdException w:name="Light Grid Accent 6" w:uiPriority="62"/>
+    <w:lsdException w:name="Medium Shading 1 Accent 6" w:uiPriority="63"/>
+    <w:lsdException w:name="Medium Shading 2 Accent 6" w:uiPriority="64"/>
+    <w:lsdException w:name="Medium List 1 Accent 6" w:uiPriority="65"/>
+    <w:lsdException w:name="Medium List 2 Accent 6" w:uiPriority="66"/>
+    <w:lsdException w:name="Medium Grid 1 Accent 6" w:uiPriority="67"/>
+    <w:lsdException w:name="Medium Grid 2 Accent 6" w:uiPriority="68"/>
+    <w:lsdException w:name="Medium Grid 3 Accent 6" w:uiPriority="69"/>
+    <w:lsdException w:name="Dark List Accent 6" w:uiPriority="70"/>
+    <w:lsdException w:name="Colorful Shading Accent 6" w:uiPriority="71"/>
+    <w:lsdException w:name="Colorful List Accent 6" w:uiPriority="72"/>
+    <w:lsdException w:name="Colorful Grid Accent 6" w:uiPriority="73"/>
+    <w:lsdException w:name="Subtle Emphasis" w:uiPriority="19" w:qFormat="1"/>
+    <w:lsdException w:name="Intense Emphasis" w:uiPriority="21" w:qFormat="1"/>
+    <w:lsdException w:name="Subtle Reference" w:uiPriority="31" w:qFormat="1"/>
+    <w:lsdException w:name="Intense Reference" w:uiPriority="32" w:qFormat="1"/>
+    <w:lsdException w:name="Book Title" w:uiPriority="33" w:qFormat="1"/>
+    <w:lsdException w:name="Bibliography" w:semiHidden="1" w:uiPriority="37" w:unhideWhenUsed="1"/>
+    <w:lsdException w:name="TOC Heading" w:semiHidden="1" w:uiPriority="39" w:unhideWhenUsed="1" w:qFormat="1"/>
+    <w:lsdException w:name="Plain Table 1" w:uiPriority="41"/>
+    <w:lsdException w:name="Plain Table 2" w:uiPriority="42"/>
+    <w:lsdException w:name="Plain Table 3" w:uiPriority="43"/>
+    <w:lsdException w:name="Plain Table 4" w:uiPriority="44"/>
+    <w:lsdException w:name="Plain Table 5" w:uiPriority="45"/>
+    <w:lsdException w:name="Grid Table Light" w:uiPriority="40"/>
+    <w:lsdException w:name="Grid Table 1 Light" w:uiPriority="46"/>
+    <w:lsdException w:name="Grid Table 2" w:uiPriority="47"/>
+    <w:lsdException w:name="Grid Table 3" w:uiPriority="48"/>
+    <w:lsdException w:name="Grid Table 4" w:uiPriority="49"/>
+    <w:lsdException w:name="Grid Table 5 Dark" w:uiPriority="50"/>
+    <w:lsdException w:name="Grid Table 6 Colorful" w:uiPriority="51"/>
+    <w:lsdException w:name="Grid Table 7 Colorful" w:uiPriority="52"/>
+    <w:lsdException w:name="Grid Table 1 Light Accent 1" w:uiPriority="46"/>
+    <w:lsdException w:name="Grid Table 2 Accent 1" w:uiPriority="47"/>
+    <w:lsdException w:name="Grid Table 3 Accent 1" w:uiPriority="48"/>
+    <w:lsdException w:name="Grid Table 4 Accent 1" w:uiPriority="49"/>
+    <w:lsdException w:name="Grid Table 5 Dark Accent 1" w:uiPriority="50"/>
+    <w:lsdException w:name="Grid Table 6 Colorful Accent 1" w:uiPriority="51"/>
+    <w:lsdException w:name="Grid Table 7 Colorful Accent 1" w:uiPriority="52"/>
+    <w:lsdException w:name="Grid Table 1 Light Accent 2" w:uiPriority="46"/>
+    <w:lsdException w:name="Grid Table 2 Accent 2" w:uiPriority="47"/>
+    <w:lsdException w:name="Grid Table 3 Accent 2" w:uiPriority="48"/>
+    <w:lsdException w:name="Grid Table 4 Accent 2" w:uiPriority="49"/>
+    <w:lsdException w:name="Grid Table 5 Dark Accent 2" w:uiPriority="50"/>
+    <w:lsdException w:name="Grid Table 6 Colorful Accent 2" w:uiPriority="51"/>
+    <w:lsdException w:name="Grid Table 7 Colorful Accent 2" w:uiPriority="52"/>
+    <w:lsdException w:name="Grid Table 1 Light Accent 3" w:uiPriority="46"/>
+    <w:lsdException w:name="Grid Table 2 Accent 3" w:uiPriority="47"/>
+    <w:lsdException w:name="Grid Table 3 Accent 3" w:uiPriority="48"/>
+    <w:lsdException w:name="Grid Table 4 Accent 3" w:uiPriority="49"/>
+    <w:lsdException w:name="Grid Table 5 Dark Accent 3" w:uiPriority="50"/>
+    <w:lsdException w:name="Grid Table 6 Colorful Accent 3" w:uiPriority="51"/>
+    <w:lsdException w:name="Grid Table 7 Colorful Accent 3" w:uiPriority="52"/>
+    <w:lsdException w:name="Grid Table 1 Light Accent 4" w:uiPriority="46"/>
+    <w:lsdException w:name="Grid Table 2 Accent 4" w:uiPriority="47"/>
+    <w:lsdException w:name="Grid Table 3 Accent 4" w:uiPriority="48"/>
+    <w:lsdException w:name="Grid Table 4 Accent 4" w:uiPriority="49"/>
+    <w:lsdException w:name="Grid Table 5 Dark Accent 4" w:uiPriority="50"/>
+    <w:lsdException w:name="Grid Table 6 Colorful Accent 4" w:uiPriority="51"/>
+    <w:lsdException w:name="Grid Table 7 Colorful Accent 4" w:uiPriority="52"/>
+    <w:lsdException w:name="Grid Table 1 Light Accent 5" w:uiPriority="46"/>
+    <w:lsdException w:name="Grid Table 2 Accent 5" w:uiPriority="47"/>
+    <w:lsdException w:name="Grid Table 3 Accent 5" w:uiPriority="48"/>
+    <w:lsdException w:name="Grid Table 4 Accent 5" w:uiPriority="49"/>
+    <w:lsdException w:name="Grid Table 5 Dark Accent 5" w:uiPriority="50"/>
+    <w:lsdException w:name="Grid Table 6 Colorful Accent 5" w:uiPriority="51"/>
+    <w:lsdException w:name="Grid Table 7 Colorful Accent 5" w:uiPriority="52"/>
+    <w:lsdException w:name="Grid Table 1 Light Accent 6" w:uiPriority="46"/>
+    <w:lsdException w:name="Grid Table 2 Accent 6" w:uiPriority="47"/>
+    <w:lsdException w:name="Grid Table 3 Accent 6" w:uiPriority="48"/>
+    <w:lsdException w:name="Grid Table 4 Accent 6" w:uiPriority="49"/>
+    <w:lsdException w:name="Grid Table 5 Dark Accent 6" w:uiPriority="50"/>
+    <w:lsdException w:name="Grid Table 6 Colorful Accent 6" w:uiPriority="51"/>
+    <w:lsdException w:name="Grid Table 7 Colorful Accent 6" w:uiPriority="52"/>
+    <w:lsdException w:name="List Table 1 Light" w:uiPriority="46"/>
+    <w:lsdException w:name="List Table 2" w:uiPriority="47"/>
+    <w:lsdException w:name="List Table 3" w:uiPriority="48"/>
+    <w:lsdException w:name="List Table 4" w:uiPriority="49"/>
+    <w:lsdException w:name="List Table 5 Dark" w:uiPriority="50"/>
+    <w:lsdException w:name="List Table 6 Colorful" w:uiPriority="51"/>
+    <w:lsdException w:name="List Table 7 Colorful" w:uiPriority="52"/>
+    <w:lsdException w:name="List Table 1 Light Accent 1" w:uiPriority="46"/>
+    <w:lsdException w:name="List Table 2 Accent 1" w:uiPriority="47"/>
+    <w:lsdException w:name="List Table 3 Accent 1" w:uiPriority="48"/>
+    <w:lsdException w:name="List Table 4 Accent 1" w:uiPriority="49"/>
+    <w:lsdException w:name="List Table 5 Dark Accent 1" w:uiPriority="50"/>
+    <w:lsdException w:name="List Table 6 Colorful Accent 1" w:uiPriority="51"/>
+    <w:lsdException w:name="List Table 7 Colorful Accent 1" w:uiPriority="52"/>
+    <w:lsdException w:name="List Table 1 Light Accent 2" w:uiPriority="46"/>
+    <w:lsdException w:name="List Table 2 Accent 2" w:uiPriority="47"/>
+    <w:lsdException w:name="List Table 3 Accent 2" w:uiPriority="48"/>
+    <w:lsdException w:name="List Table 4 Accent 2" w:uiPriority="49"/>
+    <w:lsdException w:name="List Table 5 Dark Accent 2" w:uiPriority="50"/>
+    <w:lsdException w:name="List Table 6 Colorful Accent 2" w:uiPriority="51"/>
+    <w:lsdException w:name="List Table 7 Colorful Accent 2" w:uiPriority="52"/>
+    <w:lsdException w:name="List Table 1 Light Accent 3" w:uiPriority="46"/>
+    <w:lsdException w:name="List Table 2 Accent 3" w:uiPriority="47"/>
+    <w:lsdException w:name="List Table 3 Accent 3" w:uiPriority="48"/>
+    <w:lsdException w:name="List Table 4 Accent 3" w:uiPriority="49"/>
+    <w:lsdException w:name="List Table 5 Dark Accent 3" w:uiPriority="50"/>
+    <w:lsdException w:name="List Table 6 Colorful Accent 3" w:uiPriority="51"/>
+    <w:lsdException w:name="List Table 7 Colorful Accent 3" w:uiPriority="52"/>
+    <w:lsdException w:name="List Table 1 Light Accent 4" w:uiPriority="46"/>
+    <w:lsdException w:name="List Table 2 Accent 4" w:uiPriority="47"/>
+    <w:lsdException w:name="List Table 3 Accent 4" w:uiPriority="48"/>
+    <w:lsdException w:name="List Table 4 Accent 4" w:uiPriority="49"/>
+    <w:lsdException w:name="List Table 5 Dark Accent 4" w:uiPriority="50"/>
+    <w:lsdException w:name="List Table 6 Colorful Accent 4" w:uiPriority="51"/>
+    <w:lsdException w:name="List Table 7 Colorful Accent 4" w:uiPriority="52"/>
+    <w:lsdException w:name="List Table 1 Light Accent 5" w:uiPriority="46"/>
+    <w:lsdException w:name="List Table 2 Accent 5" w:uiPriority="47"/>
+    <w:lsdException w:name="List Table 3 Accent 5" w:uiPriority="48"/>
+    <w:lsdException w:name="List Table 4 Accent 5" w:uiPriority="49"/>
+    <w:lsdException w:name="List Table 5 Dark Accent 5" w:uiPriority="50"/>
+    <w:lsdException w:name="List Table 6 Colorful Accent 5" w:uiPriority="51"/>
+    <w:lsdException w:name="List Table 7 Colorful Accent 5" w:uiPriority="52"/>
+    <w:lsdException w:name="List Table 1 Light Accent 6" w:uiPriority="46"/>
+    <w:lsdException w:name="List Table 2 Accent 6" w:uiPriority="47"/>
+    <w:lsdException w:name="List Table 3 Accent 6" w:uiPriority="48"/>
+    <w:lsdException w:name="List Table 4 Accent 6" w:uiPriority="49"/>
+    <w:lsdException w:name="List Table 5 Dark Accent 6" w:uiPriority="50"/>
+    <w:lsdException w:name="List Table 6 Colorful Accent 6" w:uiPriority="51"/>
+    <w:lsdException w:name="List Table 7 Colorful Accent 6" w:uiPriority="52"/>
   </w:latentStyles>
-  <w:style w:type="paragraph" w:default="1" w:styleId="Normal">
+  <w:style w:type="paragraph" w:default="1" w:styleId="Standaard">
     <w:name w:val="Normal"/>
     <w:qFormat/>
   </w:style>
-  <w:style w:type="character" w:default="1" w:styleId="DefaultParagraphFont">
+  <w:style w:type="character" w:default="1" w:styleId="Standaardalinea-lettertype">
     <w:name w:val="Default Paragraph Font"/>
     <w:uiPriority w:val="1"/>
     <w:semiHidden/>
     <w:unhideWhenUsed/>
   </w:style>
-  <w:style w:type="table" w:default="1" w:styleId="TableNormal">
+  <w:style w:type="table" w:default="1" w:styleId="Standaardtabel">
     <w:name w:val="Normal Table"/>
     <w:uiPriority w:val="99"/>
     <w:semiHidden/>
@@ -541,197 +1115,7 @@
       </w:tblCellMar>
     </w:tblPr>
   </w:style>
-  <w:style w:type="numbering" w:default="1" w:styleId="NoList">
-    <w:name w:val="No List"/>
-    <w:uiPriority w:val="99"/>
-    <w:semiHidden/>
-    <w:unhideWhenUsed/>
-  </w:style>
-</w:styles>
-</file>
-
-<file path=word/stylesWithEffects.xml><?xml version="1.0" encoding="utf-8"?>
-<w:styles xmlns:wpc="http://schemas.microsoft.com/office/word/2010/wordprocessingCanvas" xmlns:mc="http://schemas.openxmlformats.org/markup-compatibility/2006" xmlns:o="urn:schemas-microsoft-com:office:office" xmlns:r="http://schemas.openxmlformats.org/officeDocument/2006/relationships" xmlns:m="http://schemas.openxmlformats.org/officeDocument/2006/math" xmlns:v="urn:schemas-microsoft-com:vml" xmlns:wp14="http://schemas.microsoft.com/office/word/2010/wordprocessingDrawing" xmlns:wp="http://schemas.openxmlformats.org/drawingml/2006/wordprocessingDrawing" xmlns:w10="urn:schemas-microsoft-com:office:word" xmlns:w="http://schemas.openxmlformats.org/wordprocessingml/2006/main" xmlns:w14="http://schemas.microsoft.com/office/word/2010/wordml" xmlns:wpg="http://schemas.microsoft.com/office/word/2010/wordprocessingGroup" xmlns:wpi="http://schemas.microsoft.com/office/word/2010/wordprocessingInk" xmlns:wne="http://schemas.microsoft.com/office/word/2006/wordml" xmlns:wps="http://schemas.microsoft.com/office/word/2010/wordprocessingShape" mc:Ignorable="w14 wp14">
-  <w:docDefaults>
-    <w:rPrDefault>
-      <w:rPr>
-        <w:rFonts w:asciiTheme="minorHAnsi" w:eastAsiaTheme="minorHAnsi" w:hAnsiTheme="minorHAnsi" w:cstheme="minorBidi"/>
-        <w:sz w:val="22"/>
-        <w:szCs w:val="22"/>
-        <w:lang w:val="nl-NL" w:eastAsia="en-US" w:bidi="ar-SA"/>
-      </w:rPr>
-    </w:rPrDefault>
-    <w:pPrDefault>
-      <w:pPr>
-        <w:spacing w:after="200" w:line="276" w:lineRule="auto"/>
-      </w:pPr>
-    </w:pPrDefault>
-  </w:docDefaults>
-  <w:latentStyles w:defLockedState="0" w:defUIPriority="99" w:defSemiHidden="1" w:defUnhideWhenUsed="1" w:defQFormat="0" w:count="267">
-    <w:lsdException w:name="Normal" w:semiHidden="0" w:uiPriority="0" w:unhideWhenUsed="0" w:qFormat="1"/>
-    <w:lsdException w:name="heading 1" w:semiHidden="0" w:uiPriority="9" w:unhideWhenUsed="0" w:qFormat="1"/>
-    <w:lsdException w:name="heading 2" w:uiPriority="9" w:qFormat="1"/>
-    <w:lsdException w:name="heading 3" w:uiPriority="9" w:qFormat="1"/>
-    <w:lsdException w:name="heading 4" w:uiPriority="9" w:qFormat="1"/>
-    <w:lsdException w:name="heading 5" w:uiPriority="9" w:qFormat="1"/>
-    <w:lsdException w:name="heading 6" w:uiPriority="9" w:qFormat="1"/>
-    <w:lsdException w:name="heading 7" w:uiPriority="9" w:qFormat="1"/>
-    <w:lsdException w:name="heading 8" w:uiPriority="9" w:qFormat="1"/>
-    <w:lsdException w:name="heading 9" w:uiPriority="9" w:qFormat="1"/>
-    <w:lsdException w:name="toc 1" w:uiPriority="39"/>
-    <w:lsdException w:name="toc 2" w:uiPriority="39"/>
-    <w:lsdException w:name="toc 3" w:uiPriority="39"/>
-    <w:lsdException w:name="toc 4" w:uiPriority="39"/>
-    <w:lsdException w:name="toc 5" w:uiPriority="39"/>
-    <w:lsdException w:name="toc 6" w:uiPriority="39"/>
-    <w:lsdException w:name="toc 7" w:uiPriority="39"/>
-    <w:lsdException w:name="toc 8" w:uiPriority="39"/>
-    <w:lsdException w:name="toc 9" w:uiPriority="39"/>
-    <w:lsdException w:name="caption" w:uiPriority="35" w:qFormat="1"/>
-    <w:lsdException w:name="Title" w:semiHidden="0" w:uiPriority="10" w:unhideWhenUsed="0" w:qFormat="1"/>
-    <w:lsdException w:name="Default Paragraph Font" w:uiPriority="1"/>
-    <w:lsdException w:name="Subtitle" w:semiHidden="0" w:uiPriority="11" w:unhideWhenUsed="0" w:qFormat="1"/>
-    <w:lsdException w:name="Strong" w:semiHidden="0" w:uiPriority="22" w:unhideWhenUsed="0" w:qFormat="1"/>
-    <w:lsdException w:name="Emphasis" w:semiHidden="0" w:uiPriority="20" w:unhideWhenUsed="0" w:qFormat="1"/>
-    <w:lsdException w:name="Table Grid" w:semiHidden="0" w:uiPriority="59" w:unhideWhenUsed="0"/>
-    <w:lsdException w:name="Placeholder Text" w:unhideWhenUsed="0"/>
-    <w:lsdException w:name="No Spacing" w:semiHidden="0" w:uiPriority="1" w:unhideWhenUsed="0" w:qFormat="1"/>
-    <w:lsdException w:name="Light Shading" w:semiHidden="0" w:uiPriority="60" w:unhideWhenUsed="0"/>
-    <w:lsdException w:name="Light List" w:semiHidden="0" w:uiPriority="61" w:unhideWhenUsed="0"/>
-    <w:lsdException w:name="Light Grid" w:semiHidden="0" w:uiPriority="62" w:unhideWhenUsed="0"/>
-    <w:lsdException w:name="Medium Shading 1" w:semiHidden="0" w:uiPriority="63" w:unhideWhenUsed="0"/>
-    <w:lsdException w:name="Medium Shading 2" w:semiHidden="0" w:uiPriority="64" w:unhideWhenUsed="0"/>
-    <w:lsdException w:name="Medium List 1" w:semiHidden="0" w:uiPriority="65" w:unhideWhenUsed="0"/>
-    <w:lsdException w:name="Medium List 2" w:semiHidden="0" w:uiPriority="66" w:unhideWhenUsed="0"/>
-    <w:lsdException w:name="Medium Grid 1" w:semiHidden="0" w:uiPriority="67" w:unhideWhenUsed="0"/>
-    <w:lsdException w:name="Medium Grid 2" w:semiHidden="0" w:uiPriority="68" w:unhideWhenUsed="0"/>
-    <w:lsdException w:name="Medium Grid 3" w:semiHidden="0" w:uiPriority="69" w:unhideWhenUsed="0"/>
-    <w:lsdException w:name="Dark List" w:semiHidden="0" w:uiPriority="70" w:unhideWhenUsed="0"/>
-    <w:lsdException w:name="Colorful Shading" w:semiHidden="0" w:uiPriority="71" w:unhideWhenUsed="0"/>
-    <w:lsdException w:name="Colorful List" w:semiHidden="0" w:uiPriority="72" w:unhideWhenUsed="0"/>
-    <w:lsdException w:name="Colorful Grid" w:semiHidden="0" w:uiPriority="73" w:unhideWhenUsed="0"/>
-    <w:lsdException w:name="Light Shading Accent 1" w:semiHidden="0" w:uiPriority="60" w:unhideWhenUsed="0"/>
-    <w:lsdException w:name="Light List Accent 1" w:semiHidden="0" w:uiPriority="61" w:unhideWhenUsed="0"/>
-    <w:lsdException w:name="Light Grid Accent 1" w:semiHidden="0" w:uiPriority="62" w:unhideWhenUsed="0"/>
-    <w:lsdException w:name="Medium Shading 1 Accent 1" w:semiHidden="0" w:uiPriority="63" w:unhideWhenUsed="0"/>
-    <w:lsdException w:name="Medium Shading 2 Accent 1" w:semiHidden="0" w:uiPriority="64" w:unhideWhenUsed="0"/>
-    <w:lsdException w:name="Medium List 1 Accent 1" w:semiHidden="0" w:uiPriority="65" w:unhideWhenUsed="0"/>
-    <w:lsdException w:name="Revision" w:unhideWhenUsed="0"/>
-    <w:lsdException w:name="List Paragraph" w:semiHidden="0" w:uiPriority="34" w:unhideWhenUsed="0" w:qFormat="1"/>
-    <w:lsdException w:name="Quote" w:semiHidden="0" w:uiPriority="29" w:unhideWhenUsed="0" w:qFormat="1"/>
-    <w:lsdException w:name="Intense Quote" w:semiHidden="0" w:uiPriority="30" w:unhideWhenUsed="0" w:qFormat="1"/>
-    <w:lsdException w:name="Medium List 2 Accent 1" w:semiHidden="0" w:uiPriority="66" w:unhideWhenUsed="0"/>
-    <w:lsdException w:name="Medium Grid 1 Accent 1" w:semiHidden="0" w:uiPriority="67" w:unhideWhenUsed="0"/>
-    <w:lsdException w:name="Medium Grid 2 Accent 1" w:semiHidden="0" w:uiPriority="68" w:unhideWhenUsed="0"/>
-    <w:lsdException w:name="Medium Grid 3 Accent 1" w:semiHidden="0" w:uiPriority="69" w:unhideWhenUsed="0"/>
-    <w:lsdException w:name="Dark List Accent 1" w:semiHidden="0" w:uiPriority="70" w:unhideWhenUsed="0"/>
-    <w:lsdException w:name="Colorful Shading Accent 1" w:semiHidden="0" w:uiPriority="71" w:unhideWhenUsed="0"/>
-    <w:lsdException w:name="Colorful List Accent 1" w:semiHidden="0" w:uiPriority="72" w:unhideWhenUsed="0"/>
-    <w:lsdException w:name="Colorful Grid Accent 1" w:semiHidden="0" w:uiPriority="73" w:unhideWhenUsed="0"/>
-    <w:lsdException w:name="Light Shading Accent 2" w:semiHidden="0" w:uiPriority="60" w:unhideWhenUsed="0"/>
-    <w:lsdException w:name="Light List Accent 2" w:semiHidden="0" w:uiPriority="61" w:unhideWhenUsed="0"/>
-    <w:lsdException w:name="Light Grid Accent 2" w:semiHidden="0" w:uiPriority="62" w:unhideWhenUsed="0"/>
-    <w:lsdException w:name="Medium Shading 1 Accent 2" w:semiHidden="0" w:uiPriority="63" w:unhideWhenUsed="0"/>
-    <w:lsdException w:name="Medium Shading 2 Accent 2" w:semiHidden="0" w:uiPriority="64" w:unhideWhenUsed="0"/>
-    <w:lsdException w:name="Medium List 1 Accent 2" w:semiHidden="0" w:uiPriority="65" w:unhideWhenUsed="0"/>
-    <w:lsdException w:name="Medium List 2 Accent 2" w:semiHidden="0" w:uiPriority="66" w:unhideWhenUsed="0"/>
-    <w:lsdException w:name="Medium Grid 1 Accent 2" w:semiHidden="0" w:uiPriority="67" w:unhideWhenUsed="0"/>
-    <w:lsdException w:name="Medium Grid 2 Accent 2" w:semiHidden="0" w:uiPriority="68" w:unhideWhenUsed="0"/>
-    <w:lsdException w:name="Medium Grid 3 Accent 2" w:semiHidden="0" w:uiPriority="69" w:unhideWhenUsed="0"/>
-    <w:lsdException w:name="Dark List Accent 2" w:semiHidden="0" w:uiPriority="70" w:unhideWhenUsed="0"/>
-    <w:lsdException w:name="Colorful Shading Accent 2" w:semiHidden="0" w:uiPriority="71" w:unhideWhenUsed="0"/>
-    <w:lsdException w:name="Colorful List Accent 2" w:semiHidden="0" w:uiPriority="72" w:unhideWhenUsed="0"/>
-    <w:lsdException w:name="Colorful Grid Accent 2" w:semiHidden="0" w:uiPriority="73" w:unhideWhenUsed="0"/>
-    <w:lsdException w:name="Light Shading Accent 3" w:semiHidden="0" w:uiPriority="60" w:unhideWhenUsed="0"/>
-    <w:lsdException w:name="Light List Accent 3" w:semiHidden="0" w:uiPriority="61" w:unhideWhenUsed="0"/>
-    <w:lsdException w:name="Light Grid Accent 3" w:semiHidden="0" w:uiPriority="62" w:unhideWhenUsed="0"/>
-    <w:lsdException w:name="Medium Shading 1 Accent 3" w:semiHidden="0" w:uiPriority="63" w:unhideWhenUsed="0"/>
-    <w:lsdException w:name="Medium Shading 2 Accent 3" w:semiHidden="0" w:uiPriority="64" w:unhideWhenUsed="0"/>
-    <w:lsdException w:name="Medium List 1 Accent 3" w:semiHidden="0" w:uiPriority="65" w:unhideWhenUsed="0"/>
-    <w:lsdException w:name="Medium List 2 Accent 3" w:semiHidden="0" w:uiPriority="66" w:unhideWhenUsed="0"/>
-    <w:lsdException w:name="Medium Grid 1 Accent 3" w:semiHidden="0" w:uiPriority="67" w:unhideWhenUsed="0"/>
-    <w:lsdException w:name="Medium Grid 2 Accent 3" w:semiHidden="0" w:uiPriority="68" w:unhideWhenUsed="0"/>
-    <w:lsdException w:name="Medium Grid 3 Accent 3" w:semiHidden="0" w:uiPriority="69" w:unhideWhenUsed="0"/>
-    <w:lsdException w:name="Dark List Accent 3" w:semiHidden="0" w:uiPriority="70" w:unhideWhenUsed="0"/>
-    <w:lsdException w:name="Colorful Shading Accent 3" w:semiHidden="0" w:uiPriority="71" w:unhideWhenUsed="0"/>
-    <w:lsdException w:name="Colorful List Accent 3" w:semiHidden="0" w:uiPriority="72" w:unhideWhenUsed="0"/>
-    <w:lsdException w:name="Colorful Grid Accent 3" w:semiHidden="0" w:uiPriority="73" w:unhideWhenUsed="0"/>
-    <w:lsdException w:name="Light Shading Accent 4" w:semiHidden="0" w:uiPriority="60" w:unhideWhenUsed="0"/>
-    <w:lsdException w:name="Light List Accent 4" w:semiHidden="0" w:uiPriority="61" w:unhideWhenUsed="0"/>
-    <w:lsdException w:name="Light Grid Accent 4" w:semiHidden="0" w:uiPriority="62" w:unhideWhenUsed="0"/>
-    <w:lsdException w:name="Medium Shading 1 Accent 4" w:semiHidden="0" w:uiPriority="63" w:unhideWhenUsed="0"/>
-    <w:lsdException w:name="Medium Shading 2 Accent 4" w:semiHidden="0" w:uiPriority="64" w:unhideWhenUsed="0"/>
-    <w:lsdException w:name="Medium List 1 Accent 4" w:semiHidden="0" w:uiPriority="65" w:unhideWhenUsed="0"/>
-    <w:lsdException w:name="Medium List 2 Accent 4" w:semiHidden="0" w:uiPriority="66" w:unhideWhenUsed="0"/>
-    <w:lsdException w:name="Medium Grid 1 Accent 4" w:semiHidden="0" w:uiPriority="67" w:unhideWhenUsed="0"/>
-    <w:lsdException w:name="Medium Grid 2 Accent 4" w:semiHidden="0" w:uiPriority="68" w:unhideWhenUsed="0"/>
-    <w:lsdException w:name="Medium Grid 3 Accent 4" w:semiHidden="0" w:uiPriority="69" w:unhideWhenUsed="0"/>
-    <w:lsdException w:name="Dark List Accent 4" w:semiHidden="0" w:uiPriority="70" w:unhideWhenUsed="0"/>
-    <w:lsdException w:name="Colorful Shading Accent 4" w:semiHidden="0" w:uiPriority="71" w:unhideWhenUsed="0"/>
-    <w:lsdException w:name="Colorful List Accent 4" w:semiHidden="0" w:uiPriority="72" w:unhideWhenUsed="0"/>
-    <w:lsdException w:name="Colorful Grid Accent 4" w:semiHidden="0" w:uiPriority="73" w:unhideWhenUsed="0"/>
-    <w:lsdException w:name="Light Shading Accent 5" w:semiHidden="0" w:uiPriority="60" w:unhideWhenUsed="0"/>
-    <w:lsdException w:name="Light List Accent 5" w:semiHidden="0" w:uiPriority="61" w:unhideWhenUsed="0"/>
-    <w:lsdException w:name="Light Grid Accent 5" w:semiHidden="0" w:uiPriority="62" w:unhideWhenUsed="0"/>
-    <w:lsdException w:name="Medium Shading 1 Accent 5" w:semiHidden="0" w:uiPriority="63" w:unhideWhenUsed="0"/>
-    <w:lsdException w:name="Medium Shading 2 Accent 5" w:semiHidden="0" w:uiPriority="64" w:unhideWhenUsed="0"/>
-    <w:lsdException w:name="Medium List 1 Accent 5" w:semiHidden="0" w:uiPriority="65" w:unhideWhenUsed="0"/>
-    <w:lsdException w:name="Medium List 2 Accent 5" w:semiHidden="0" w:uiPriority="66" w:unhideWhenUsed="0"/>
-    <w:lsdException w:name="Medium Grid 1 Accent 5" w:semiHidden="0" w:uiPriority="67" w:unhideWhenUsed="0"/>
-    <w:lsdException w:name="Medium Grid 2 Accent 5" w:semiHidden="0" w:uiPriority="68" w:unhideWhenUsed="0"/>
-    <w:lsdException w:name="Medium Grid 3 Accent 5" w:semiHidden="0" w:uiPriority="69" w:unhideWhenUsed="0"/>
-    <w:lsdException w:name="Dark List Accent 5" w:semiHidden="0" w:uiPriority="70" w:unhideWhenUsed="0"/>
-    <w:lsdException w:name="Colorful Shading Accent 5" w:semiHidden="0" w:uiPriority="71" w:unhideWhenUsed="0"/>
-    <w:lsdException w:name="Colorful List Accent 5" w:semiHidden="0" w:uiPriority="72" w:unhideWhenUsed="0"/>
-    <w:lsdException w:name="Colorful Grid Accent 5" w:semiHidden="0" w:uiPriority="73" w:unhideWhenUsed="0"/>
-    <w:lsdException w:name="Light Shading Accent 6" w:semiHidden="0" w:uiPriority="60" w:unhideWhenUsed="0"/>
-    <w:lsdException w:name="Light List Accent 6" w:semiHidden="0" w:uiPriority="61" w:unhideWhenUsed="0"/>
-    <w:lsdException w:name="Light Grid Accent 6" w:semiHidden="0" w:uiPriority="62" w:unhideWhenUsed="0"/>
-    <w:lsdException w:name="Medium Shading 1 Accent 6" w:semiHidden="0" w:uiPriority="63" w:unhideWhenUsed="0"/>
-    <w:lsdException w:name="Medium Shading 2 Accent 6" w:semiHidden="0" w:uiPriority="64" w:unhideWhenUsed="0"/>
-    <w:lsdException w:name="Medium List 1 Accent 6" w:semiHidden="0" w:uiPriority="65" w:unhideWhenUsed="0"/>
-    <w:lsdException w:name="Medium List 2 Accent 6" w:semiHidden="0" w:uiPriority="66" w:unhideWhenUsed="0"/>
-    <w:lsdException w:name="Medium Grid 1 Accent 6" w:semiHidden="0" w:uiPriority="67" w:unhideWhenUsed="0"/>
-    <w:lsdException w:name="Medium Grid 2 Accent 6" w:semiHidden="0" w:uiPriority="68" w:unhideWhenUsed="0"/>
-    <w:lsdException w:name="Medium Grid 3 Accent 6" w:semiHidden="0" w:uiPriority="69" w:unhideWhenUsed="0"/>
-    <w:lsdException w:name="Dark List Accent 6" w:semiHidden="0" w:uiPriority="70" w:unhideWhenUsed="0"/>
-    <w:lsdException w:name="Colorful Shading Accent 6" w:semiHidden="0" w:uiPriority="71" w:unhideWhenUsed="0"/>
-    <w:lsdException w:name="Colorful List Accent 6" w:semiHidden="0" w:uiPriority="72" w:unhideWhenUsed="0"/>
-    <w:lsdException w:name="Colorful Grid Accent 6" w:semiHidden="0" w:uiPriority="73" w:unhideWhenUsed="0"/>
-    <w:lsdException w:name="Subtle Emphasis" w:semiHidden="0" w:uiPriority="19" w:unhideWhenUsed="0" w:qFormat="1"/>
-    <w:lsdException w:name="Intense Emphasis" w:semiHidden="0" w:uiPriority="21" w:unhideWhenUsed="0" w:qFormat="1"/>
-    <w:lsdException w:name="Subtle Reference" w:semiHidden="0" w:uiPriority="31" w:unhideWhenUsed="0" w:qFormat="1"/>
-    <w:lsdException w:name="Intense Reference" w:semiHidden="0" w:uiPriority="32" w:unhideWhenUsed="0" w:qFormat="1"/>
-    <w:lsdException w:name="Book Title" w:semiHidden="0" w:uiPriority="33" w:unhideWhenUsed="0" w:qFormat="1"/>
-    <w:lsdException w:name="Bibliography" w:uiPriority="37"/>
-    <w:lsdException w:name="TOC Heading" w:uiPriority="39" w:qFormat="1"/>
-  </w:latentStyles>
-  <w:style w:type="paragraph" w:default="1" w:styleId="Normal">
-    <w:name w:val="Normal"/>
-    <w:qFormat/>
-  </w:style>
-  <w:style w:type="character" w:default="1" w:styleId="DefaultParagraphFont">
-    <w:name w:val="Default Paragraph Font"/>
-    <w:uiPriority w:val="1"/>
-    <w:semiHidden/>
-    <w:unhideWhenUsed/>
-  </w:style>
-  <w:style w:type="table" w:default="1" w:styleId="TableNormal">
-    <w:name w:val="Normal Table"/>
-    <w:uiPriority w:val="99"/>
-    <w:semiHidden/>
-    <w:unhideWhenUsed/>
-    <w:tblPr>
-      <w:tblInd w:w="0" w:type="dxa"/>
-      <w:tblCellMar>
-        <w:top w:w="0" w:type="dxa"/>
-        <w:left w:w="108" w:type="dxa"/>
-        <w:bottom w:w="0" w:type="dxa"/>
-        <w:right w:w="108" w:type="dxa"/>
-      </w:tblCellMar>
-    </w:tblPr>
-  </w:style>
-  <w:style w:type="numbering" w:default="1" w:styleId="NoList">
+  <w:style w:type="numbering" w:default="1" w:styleId="Geenlijst">
     <w:name w:val="No List"/>
     <w:uiPriority w:val="99"/>
     <w:semiHidden/>

</xml_diff>